<commit_message>
[Fix]: Cambio del presupuesto, #29
</commit_message>
<xml_diff>
--- a/reports/D01/Student#2/Report 12.docx
+++ b/reports/D01/Student#2/Report 12.docx
@@ -2041,33 +2041,7 @@
                 <w:lang w:eastAsia="es-ES"/>
                 <w14:ligatures w14:val="none"/>
               </w:rPr>
-              <w:t xml:space="preserve">Versión inicial del </w:t>
-            </w:r>
-            <w:proofErr w:type="spellStart"/>
-            <w:r>
-              <w:rPr>
-                <w:rFonts w:asciiTheme="majorHAnsi" w:eastAsia="Times New Roman" w:hAnsiTheme="majorHAnsi" w:cstheme="majorHAnsi"/>
-                <w:color w:val="000000"/>
-                <w:kern w:val="0"/>
-                <w:sz w:val="24"/>
-                <w:szCs w:val="24"/>
-                <w:lang w:eastAsia="es-ES"/>
-                <w14:ligatures w14:val="none"/>
-              </w:rPr>
-              <w:t>planning</w:t>
-            </w:r>
-            <w:proofErr w:type="spellEnd"/>
-            <w:r>
-              <w:rPr>
-                <w:rFonts w:asciiTheme="majorHAnsi" w:eastAsia="Times New Roman" w:hAnsiTheme="majorHAnsi" w:cstheme="majorHAnsi"/>
-                <w:color w:val="000000"/>
-                <w:kern w:val="0"/>
-                <w:sz w:val="24"/>
-                <w:szCs w:val="24"/>
-                <w:lang w:eastAsia="es-ES"/>
-                <w14:ligatures w14:val="none"/>
-              </w:rPr>
-              <w:t xml:space="preserve"> &amp; progress report</w:t>
+              <w:t>Versión inicial del planning &amp; progress report</w:t>
             </w:r>
           </w:p>
         </w:tc>
@@ -2895,412 +2869,7 @@
           <w:sz w:val="24"/>
           <w:szCs w:val="24"/>
         </w:rPr>
-        <w:t xml:space="preserve">Tarea 1: </w:t>
-      </w:r>
-      <w:proofErr w:type="spellStart"/>
-      <w:r>
-        <w:rPr>
-          <w:rFonts w:asciiTheme="majorHAnsi" w:hAnsiTheme="majorHAnsi" w:cstheme="majorHAnsi"/>
-          <w:sz w:val="24"/>
-          <w:szCs w:val="24"/>
-        </w:rPr>
-        <w:t>Instantiate</w:t>
-      </w:r>
-      <w:proofErr w:type="spellEnd"/>
-      <w:r>
-        <w:rPr>
-          <w:rFonts w:asciiTheme="majorHAnsi" w:hAnsiTheme="majorHAnsi" w:cstheme="majorHAnsi"/>
-          <w:sz w:val="24"/>
-          <w:szCs w:val="24"/>
-        </w:rPr>
-        <w:t xml:space="preserve"> and </w:t>
-      </w:r>
-      <w:proofErr w:type="spellStart"/>
-      <w:r>
-        <w:rPr>
-          <w:rFonts w:asciiTheme="majorHAnsi" w:hAnsiTheme="majorHAnsi" w:cstheme="majorHAnsi"/>
-          <w:sz w:val="24"/>
-          <w:szCs w:val="24"/>
-        </w:rPr>
-        <w:t>customise</w:t>
-      </w:r>
-      <w:proofErr w:type="spellEnd"/>
-      <w:r>
-        <w:rPr>
-          <w:rFonts w:asciiTheme="majorHAnsi" w:hAnsiTheme="majorHAnsi" w:cstheme="majorHAnsi"/>
-          <w:sz w:val="24"/>
-          <w:szCs w:val="24"/>
-        </w:rPr>
-        <w:t xml:space="preserve"> </w:t>
-      </w:r>
-      <w:proofErr w:type="spellStart"/>
-      <w:r>
-        <w:rPr>
-          <w:rFonts w:asciiTheme="majorHAnsi" w:hAnsiTheme="majorHAnsi" w:cstheme="majorHAnsi"/>
-          <w:sz w:val="24"/>
-          <w:szCs w:val="24"/>
-        </w:rPr>
-        <w:t>the</w:t>
-      </w:r>
-      <w:proofErr w:type="spellEnd"/>
-      <w:r>
-        <w:rPr>
-          <w:rFonts w:asciiTheme="majorHAnsi" w:hAnsiTheme="majorHAnsi" w:cstheme="majorHAnsi"/>
-          <w:sz w:val="24"/>
-          <w:szCs w:val="24"/>
-        </w:rPr>
-        <w:t xml:space="preserve"> </w:t>
-      </w:r>
-      <w:proofErr w:type="spellStart"/>
-      <w:r>
-        <w:rPr>
-          <w:rFonts w:asciiTheme="majorHAnsi" w:hAnsiTheme="majorHAnsi" w:cstheme="majorHAnsi"/>
-          <w:sz w:val="24"/>
-          <w:szCs w:val="24"/>
-        </w:rPr>
-        <w:t>appropriate</w:t>
-      </w:r>
-      <w:proofErr w:type="spellEnd"/>
-      <w:r>
-        <w:rPr>
-          <w:rFonts w:asciiTheme="majorHAnsi" w:hAnsiTheme="majorHAnsi" w:cstheme="majorHAnsi"/>
-          <w:sz w:val="24"/>
-          <w:szCs w:val="24"/>
-        </w:rPr>
-        <w:t xml:space="preserve"> starter </w:t>
-      </w:r>
-      <w:proofErr w:type="spellStart"/>
-      <w:r>
-        <w:rPr>
-          <w:rFonts w:asciiTheme="majorHAnsi" w:hAnsiTheme="majorHAnsi" w:cstheme="majorHAnsi"/>
-          <w:sz w:val="24"/>
-          <w:szCs w:val="24"/>
-        </w:rPr>
-        <w:t>project</w:t>
-      </w:r>
-      <w:proofErr w:type="spellEnd"/>
-      <w:r>
-        <w:rPr>
-          <w:rFonts w:asciiTheme="majorHAnsi" w:hAnsiTheme="majorHAnsi" w:cstheme="majorHAnsi"/>
-          <w:sz w:val="24"/>
-          <w:szCs w:val="24"/>
-        </w:rPr>
-        <w:t xml:space="preserve"> so </w:t>
-      </w:r>
-      <w:proofErr w:type="spellStart"/>
-      <w:r>
-        <w:rPr>
-          <w:rFonts w:asciiTheme="majorHAnsi" w:hAnsiTheme="majorHAnsi" w:cstheme="majorHAnsi"/>
-          <w:sz w:val="24"/>
-          <w:szCs w:val="24"/>
-        </w:rPr>
-        <w:t>that</w:t>
-      </w:r>
-      <w:proofErr w:type="spellEnd"/>
-      <w:r>
-        <w:rPr>
-          <w:rFonts w:asciiTheme="majorHAnsi" w:hAnsiTheme="majorHAnsi" w:cstheme="majorHAnsi"/>
-          <w:sz w:val="24"/>
-          <w:szCs w:val="24"/>
-        </w:rPr>
-        <w:t xml:space="preserve"> </w:t>
-      </w:r>
-      <w:proofErr w:type="spellStart"/>
-      <w:r>
-        <w:rPr>
-          <w:rFonts w:asciiTheme="majorHAnsi" w:hAnsiTheme="majorHAnsi" w:cstheme="majorHAnsi"/>
-          <w:sz w:val="24"/>
-          <w:szCs w:val="24"/>
-        </w:rPr>
-        <w:t>you</w:t>
-      </w:r>
-      <w:proofErr w:type="spellEnd"/>
-      <w:r>
-        <w:rPr>
-          <w:rFonts w:asciiTheme="majorHAnsi" w:hAnsiTheme="majorHAnsi" w:cstheme="majorHAnsi"/>
-          <w:sz w:val="24"/>
-          <w:szCs w:val="24"/>
-        </w:rPr>
-        <w:t xml:space="preserve"> can </w:t>
-      </w:r>
-      <w:proofErr w:type="spellStart"/>
-      <w:r>
-        <w:rPr>
-          <w:rFonts w:asciiTheme="majorHAnsi" w:hAnsiTheme="majorHAnsi" w:cstheme="majorHAnsi"/>
-          <w:sz w:val="24"/>
-          <w:szCs w:val="24"/>
-        </w:rPr>
-        <w:t>work</w:t>
-      </w:r>
-      <w:proofErr w:type="spellEnd"/>
-      <w:r>
-        <w:rPr>
-          <w:rFonts w:asciiTheme="majorHAnsi" w:hAnsiTheme="majorHAnsi" w:cstheme="majorHAnsi"/>
-          <w:sz w:val="24"/>
-          <w:szCs w:val="24"/>
-        </w:rPr>
-        <w:t xml:space="preserve"> </w:t>
-      </w:r>
-      <w:proofErr w:type="spellStart"/>
-      <w:r>
-        <w:rPr>
-          <w:rFonts w:asciiTheme="majorHAnsi" w:hAnsiTheme="majorHAnsi" w:cstheme="majorHAnsi"/>
-          <w:sz w:val="24"/>
-          <w:szCs w:val="24"/>
-        </w:rPr>
-        <w:t>on</w:t>
-      </w:r>
-      <w:proofErr w:type="spellEnd"/>
-      <w:r>
-        <w:rPr>
-          <w:rFonts w:asciiTheme="majorHAnsi" w:hAnsiTheme="majorHAnsi" w:cstheme="majorHAnsi"/>
-          <w:sz w:val="24"/>
-          <w:szCs w:val="24"/>
-        </w:rPr>
-        <w:t xml:space="preserve"> </w:t>
-      </w:r>
-      <w:proofErr w:type="spellStart"/>
-      <w:r>
-        <w:rPr>
-          <w:rFonts w:asciiTheme="majorHAnsi" w:hAnsiTheme="majorHAnsi" w:cstheme="majorHAnsi"/>
-          <w:sz w:val="24"/>
-          <w:szCs w:val="24"/>
-        </w:rPr>
-        <w:t>this</w:t>
-      </w:r>
-      <w:proofErr w:type="spellEnd"/>
-      <w:r>
-        <w:rPr>
-          <w:rFonts w:asciiTheme="majorHAnsi" w:hAnsiTheme="majorHAnsi" w:cstheme="majorHAnsi"/>
-          <w:sz w:val="24"/>
-          <w:szCs w:val="24"/>
-        </w:rPr>
-        <w:t xml:space="preserve"> </w:t>
-      </w:r>
-      <w:proofErr w:type="spellStart"/>
-      <w:r>
-        <w:rPr>
-          <w:rFonts w:asciiTheme="majorHAnsi" w:hAnsiTheme="majorHAnsi" w:cstheme="majorHAnsi"/>
-          <w:sz w:val="24"/>
-          <w:szCs w:val="24"/>
-        </w:rPr>
-        <w:t>project</w:t>
-      </w:r>
-      <w:proofErr w:type="spellEnd"/>
-      <w:r>
-        <w:rPr>
-          <w:rFonts w:asciiTheme="majorHAnsi" w:hAnsiTheme="majorHAnsi" w:cstheme="majorHAnsi"/>
-          <w:sz w:val="24"/>
-          <w:szCs w:val="24"/>
-        </w:rPr>
-        <w:t xml:space="preserve">.  </w:t>
-      </w:r>
-      <w:proofErr w:type="spellStart"/>
-      <w:r>
-        <w:rPr>
-          <w:rFonts w:asciiTheme="majorHAnsi" w:hAnsiTheme="majorHAnsi" w:cstheme="majorHAnsi"/>
-          <w:sz w:val="24"/>
-          <w:szCs w:val="24"/>
-        </w:rPr>
-        <w:t>Make</w:t>
-      </w:r>
-      <w:proofErr w:type="spellEnd"/>
-      <w:r>
-        <w:rPr>
-          <w:rFonts w:asciiTheme="majorHAnsi" w:hAnsiTheme="majorHAnsi" w:cstheme="majorHAnsi"/>
-          <w:sz w:val="24"/>
-          <w:szCs w:val="24"/>
-        </w:rPr>
-        <w:t xml:space="preserve"> </w:t>
-      </w:r>
-      <w:proofErr w:type="spellStart"/>
-      <w:r>
-        <w:rPr>
-          <w:rFonts w:asciiTheme="majorHAnsi" w:hAnsiTheme="majorHAnsi" w:cstheme="majorHAnsi"/>
-          <w:sz w:val="24"/>
-          <w:szCs w:val="24"/>
-        </w:rPr>
-        <w:t>sure</w:t>
-      </w:r>
-      <w:proofErr w:type="spellEnd"/>
-      <w:r>
-        <w:rPr>
-          <w:rFonts w:asciiTheme="majorHAnsi" w:hAnsiTheme="majorHAnsi" w:cstheme="majorHAnsi"/>
-          <w:sz w:val="24"/>
-          <w:szCs w:val="24"/>
-        </w:rPr>
-        <w:t xml:space="preserve"> </w:t>
-      </w:r>
-      <w:proofErr w:type="spellStart"/>
-      <w:r>
-        <w:rPr>
-          <w:rFonts w:asciiTheme="majorHAnsi" w:hAnsiTheme="majorHAnsi" w:cstheme="majorHAnsi"/>
-          <w:sz w:val="24"/>
-          <w:szCs w:val="24"/>
-        </w:rPr>
-        <w:t>that</w:t>
-      </w:r>
-      <w:proofErr w:type="spellEnd"/>
-      <w:r>
-        <w:rPr>
-          <w:rFonts w:asciiTheme="majorHAnsi" w:hAnsiTheme="majorHAnsi" w:cstheme="majorHAnsi"/>
-          <w:sz w:val="24"/>
-          <w:szCs w:val="24"/>
-        </w:rPr>
-        <w:t xml:space="preserve"> </w:t>
-      </w:r>
-      <w:proofErr w:type="spellStart"/>
-      <w:r>
-        <w:rPr>
-          <w:rFonts w:asciiTheme="majorHAnsi" w:hAnsiTheme="majorHAnsi" w:cstheme="majorHAnsi"/>
-          <w:sz w:val="24"/>
-          <w:szCs w:val="24"/>
-        </w:rPr>
-        <w:t>the</w:t>
-      </w:r>
-      <w:proofErr w:type="spellEnd"/>
-      <w:r>
-        <w:rPr>
-          <w:rFonts w:asciiTheme="majorHAnsi" w:hAnsiTheme="majorHAnsi" w:cstheme="majorHAnsi"/>
-          <w:sz w:val="24"/>
-          <w:szCs w:val="24"/>
-        </w:rPr>
-        <w:t xml:space="preserve"> name </w:t>
-      </w:r>
-      <w:proofErr w:type="spellStart"/>
-      <w:r>
-        <w:rPr>
-          <w:rFonts w:asciiTheme="majorHAnsi" w:hAnsiTheme="majorHAnsi" w:cstheme="majorHAnsi"/>
-          <w:sz w:val="24"/>
-          <w:szCs w:val="24"/>
-        </w:rPr>
-        <w:t>of</w:t>
-      </w:r>
-      <w:proofErr w:type="spellEnd"/>
-      <w:r>
-        <w:rPr>
-          <w:rFonts w:asciiTheme="majorHAnsi" w:hAnsiTheme="majorHAnsi" w:cstheme="majorHAnsi"/>
-          <w:sz w:val="24"/>
-          <w:szCs w:val="24"/>
-        </w:rPr>
-        <w:t xml:space="preserve"> </w:t>
-      </w:r>
-      <w:proofErr w:type="spellStart"/>
-      <w:r>
-        <w:rPr>
-          <w:rFonts w:asciiTheme="majorHAnsi" w:hAnsiTheme="majorHAnsi" w:cstheme="majorHAnsi"/>
-          <w:sz w:val="24"/>
-          <w:szCs w:val="24"/>
-        </w:rPr>
-        <w:t>your</w:t>
-      </w:r>
-      <w:proofErr w:type="spellEnd"/>
-      <w:r>
-        <w:rPr>
-          <w:rFonts w:asciiTheme="majorHAnsi" w:hAnsiTheme="majorHAnsi" w:cstheme="majorHAnsi"/>
-          <w:sz w:val="24"/>
-          <w:szCs w:val="24"/>
-        </w:rPr>
-        <w:t xml:space="preserve"> </w:t>
-      </w:r>
-      <w:proofErr w:type="spellStart"/>
-      <w:r>
-        <w:rPr>
-          <w:rFonts w:asciiTheme="majorHAnsi" w:hAnsiTheme="majorHAnsi" w:cstheme="majorHAnsi"/>
-          <w:sz w:val="24"/>
-          <w:szCs w:val="24"/>
-        </w:rPr>
-        <w:t>project</w:t>
-      </w:r>
-      <w:proofErr w:type="spellEnd"/>
-      <w:r>
-        <w:rPr>
-          <w:rFonts w:asciiTheme="majorHAnsi" w:hAnsiTheme="majorHAnsi" w:cstheme="majorHAnsi"/>
-          <w:sz w:val="24"/>
-          <w:szCs w:val="24"/>
-        </w:rPr>
-        <w:t xml:space="preserve"> folder, </w:t>
-      </w:r>
-      <w:proofErr w:type="spellStart"/>
-      <w:r>
-        <w:rPr>
-          <w:rFonts w:asciiTheme="majorHAnsi" w:hAnsiTheme="majorHAnsi" w:cstheme="majorHAnsi"/>
-          <w:sz w:val="24"/>
-          <w:szCs w:val="24"/>
-        </w:rPr>
-        <w:t>maven</w:t>
-      </w:r>
-      <w:proofErr w:type="spellEnd"/>
-      <w:r>
-        <w:rPr>
-          <w:rFonts w:asciiTheme="majorHAnsi" w:hAnsiTheme="majorHAnsi" w:cstheme="majorHAnsi"/>
-          <w:sz w:val="24"/>
-          <w:szCs w:val="24"/>
-        </w:rPr>
-        <w:t xml:space="preserve"> </w:t>
-      </w:r>
-      <w:proofErr w:type="spellStart"/>
-      <w:r>
-        <w:rPr>
-          <w:rFonts w:asciiTheme="majorHAnsi" w:hAnsiTheme="majorHAnsi" w:cstheme="majorHAnsi"/>
-          <w:sz w:val="24"/>
-          <w:szCs w:val="24"/>
-        </w:rPr>
-        <w:t>configuration</w:t>
-      </w:r>
-      <w:proofErr w:type="spellEnd"/>
-      <w:r>
-        <w:rPr>
-          <w:rFonts w:asciiTheme="majorHAnsi" w:hAnsiTheme="majorHAnsi" w:cstheme="majorHAnsi"/>
-          <w:sz w:val="24"/>
-          <w:szCs w:val="24"/>
-        </w:rPr>
-        <w:t xml:space="preserve"> (pom.xml), and </w:t>
-      </w:r>
-      <w:proofErr w:type="spellStart"/>
-      <w:r>
-        <w:rPr>
-          <w:rFonts w:asciiTheme="majorHAnsi" w:hAnsiTheme="majorHAnsi" w:cstheme="majorHAnsi"/>
-          <w:sz w:val="24"/>
-          <w:szCs w:val="24"/>
-        </w:rPr>
-        <w:t>database</w:t>
-      </w:r>
-      <w:proofErr w:type="spellEnd"/>
-      <w:r>
-        <w:rPr>
-          <w:rFonts w:asciiTheme="majorHAnsi" w:hAnsiTheme="majorHAnsi" w:cstheme="majorHAnsi"/>
-          <w:sz w:val="24"/>
-          <w:szCs w:val="24"/>
-        </w:rPr>
-        <w:t xml:space="preserve"> </w:t>
-      </w:r>
-      <w:proofErr w:type="spellStart"/>
-      <w:r>
-        <w:rPr>
-          <w:rFonts w:asciiTheme="majorHAnsi" w:hAnsiTheme="majorHAnsi" w:cstheme="majorHAnsi"/>
-          <w:sz w:val="24"/>
-          <w:szCs w:val="24"/>
-        </w:rPr>
-        <w:t>is</w:t>
-      </w:r>
-      <w:proofErr w:type="spellEnd"/>
-      <w:r>
-        <w:rPr>
-          <w:rFonts w:asciiTheme="majorHAnsi" w:hAnsiTheme="majorHAnsi" w:cstheme="majorHAnsi"/>
-          <w:sz w:val="24"/>
-          <w:szCs w:val="24"/>
-        </w:rPr>
-        <w:t xml:space="preserve"> “</w:t>
-      </w:r>
-      <w:proofErr w:type="spellStart"/>
-      <w:r>
-        <w:rPr>
-          <w:rFonts w:asciiTheme="majorHAnsi" w:hAnsiTheme="majorHAnsi" w:cstheme="majorHAnsi"/>
-          <w:sz w:val="24"/>
-          <w:szCs w:val="24"/>
-        </w:rPr>
-        <w:t>Acme-SF-D</w:t>
+        <w:t>Tarea 1: Instantiate and customise the appropriate starter project so that you can work on this project.  Make sure that the name of your project folder, maven configuration (pom.xml), and database is “Acme-SF-D</w:t>
       </w:r>
       <w:r>
         <w:rPr>
@@ -3318,7 +2887,6 @@
         </w:rPr>
         <w:t>dd</w:t>
       </w:r>
-      <w:proofErr w:type="spellEnd"/>
       <w:r>
         <w:rPr>
           <w:rFonts w:ascii="Cambria Math" w:hAnsi="Cambria Math" w:cs="Cambria Math"/>
@@ -3333,25 +2901,7 @@
           <w:sz w:val="24"/>
           <w:szCs w:val="24"/>
         </w:rPr>
-        <w:t xml:space="preserve">”, </w:t>
-      </w:r>
-      <w:proofErr w:type="spellStart"/>
-      <w:r>
-        <w:rPr>
-          <w:rFonts w:asciiTheme="majorHAnsi" w:hAnsiTheme="majorHAnsi" w:cstheme="majorHAnsi"/>
-          <w:sz w:val="24"/>
-          <w:szCs w:val="24"/>
-        </w:rPr>
-        <w:t>where</w:t>
-      </w:r>
-      <w:proofErr w:type="spellEnd"/>
-      <w:r>
-        <w:rPr>
-          <w:rFonts w:asciiTheme="majorHAnsi" w:hAnsiTheme="majorHAnsi" w:cstheme="majorHAnsi"/>
-          <w:sz w:val="24"/>
-          <w:szCs w:val="24"/>
-        </w:rPr>
-        <w:t xml:space="preserve"> “</w:t>
+        <w:t>”, where “</w:t>
       </w:r>
       <w:r>
         <w:rPr>
@@ -3361,7 +2911,6 @@
         </w:rPr>
         <w:t>〈</w:t>
       </w:r>
-      <w:proofErr w:type="spellStart"/>
       <w:r>
         <w:rPr>
           <w:rFonts w:asciiTheme="majorHAnsi" w:hAnsiTheme="majorHAnsi" w:cstheme="majorHAnsi"/>
@@ -3370,7 +2919,6 @@
         </w:rPr>
         <w:t>dd</w:t>
       </w:r>
-      <w:proofErr w:type="spellEnd"/>
       <w:r>
         <w:rPr>
           <w:rFonts w:ascii="Cambria Math" w:hAnsi="Cambria Math" w:cs="Cambria Math"/>
@@ -3385,702 +2933,8 @@
           <w:sz w:val="24"/>
           <w:szCs w:val="24"/>
         </w:rPr>
-        <w:t xml:space="preserve">” denotes </w:t>
-      </w:r>
-      <w:proofErr w:type="spellStart"/>
-      <w:r>
-        <w:rPr>
-          <w:rFonts w:asciiTheme="majorHAnsi" w:hAnsiTheme="majorHAnsi" w:cstheme="majorHAnsi"/>
-          <w:sz w:val="24"/>
-          <w:szCs w:val="24"/>
-        </w:rPr>
-        <w:t>the</w:t>
-      </w:r>
-      <w:proofErr w:type="spellEnd"/>
-      <w:r>
-        <w:rPr>
-          <w:rFonts w:asciiTheme="majorHAnsi" w:hAnsiTheme="majorHAnsi" w:cstheme="majorHAnsi"/>
-          <w:sz w:val="24"/>
-          <w:szCs w:val="24"/>
-        </w:rPr>
-        <w:t xml:space="preserve"> </w:t>
-      </w:r>
-      <w:proofErr w:type="spellStart"/>
-      <w:r>
-        <w:rPr>
-          <w:rFonts w:asciiTheme="majorHAnsi" w:hAnsiTheme="majorHAnsi" w:cstheme="majorHAnsi"/>
-          <w:sz w:val="24"/>
-          <w:szCs w:val="24"/>
-        </w:rPr>
-        <w:t>deliverable</w:t>
-      </w:r>
-      <w:proofErr w:type="spellEnd"/>
-      <w:r>
-        <w:rPr>
-          <w:rFonts w:asciiTheme="majorHAnsi" w:hAnsiTheme="majorHAnsi" w:cstheme="majorHAnsi"/>
-          <w:sz w:val="24"/>
-          <w:szCs w:val="24"/>
-        </w:rPr>
-        <w:t xml:space="preserve"> </w:t>
-      </w:r>
-      <w:proofErr w:type="spellStart"/>
-      <w:r>
-        <w:rPr>
-          <w:rFonts w:asciiTheme="majorHAnsi" w:hAnsiTheme="majorHAnsi" w:cstheme="majorHAnsi"/>
-          <w:sz w:val="24"/>
-          <w:szCs w:val="24"/>
-        </w:rPr>
-        <w:t>number</w:t>
-      </w:r>
-      <w:proofErr w:type="spellEnd"/>
-      <w:r>
-        <w:rPr>
-          <w:rFonts w:asciiTheme="majorHAnsi" w:hAnsiTheme="majorHAnsi" w:cstheme="majorHAnsi"/>
-          <w:sz w:val="24"/>
-          <w:szCs w:val="24"/>
-        </w:rPr>
-        <w:t xml:space="preserve"> </w:t>
-      </w:r>
-      <w:proofErr w:type="spellStart"/>
-      <w:r>
-        <w:rPr>
-          <w:rFonts w:asciiTheme="majorHAnsi" w:hAnsiTheme="majorHAnsi" w:cstheme="majorHAnsi"/>
-          <w:sz w:val="24"/>
-          <w:szCs w:val="24"/>
-        </w:rPr>
-        <w:t>using</w:t>
-      </w:r>
-      <w:proofErr w:type="spellEnd"/>
-      <w:r>
-        <w:rPr>
-          <w:rFonts w:asciiTheme="majorHAnsi" w:hAnsiTheme="majorHAnsi" w:cstheme="majorHAnsi"/>
-          <w:sz w:val="24"/>
-          <w:szCs w:val="24"/>
-        </w:rPr>
-        <w:t xml:space="preserve"> </w:t>
-      </w:r>
-      <w:proofErr w:type="spellStart"/>
-      <w:r>
-        <w:rPr>
-          <w:rFonts w:asciiTheme="majorHAnsi" w:hAnsiTheme="majorHAnsi" w:cstheme="majorHAnsi"/>
-          <w:sz w:val="24"/>
-          <w:szCs w:val="24"/>
-        </w:rPr>
-        <w:t>two</w:t>
-      </w:r>
-      <w:proofErr w:type="spellEnd"/>
-      <w:r>
-        <w:rPr>
-          <w:rFonts w:asciiTheme="majorHAnsi" w:hAnsiTheme="majorHAnsi" w:cstheme="majorHAnsi"/>
-          <w:sz w:val="24"/>
-          <w:szCs w:val="24"/>
-        </w:rPr>
-        <w:t xml:space="preserve"> </w:t>
-      </w:r>
-      <w:proofErr w:type="spellStart"/>
-      <w:r>
-        <w:rPr>
-          <w:rFonts w:asciiTheme="majorHAnsi" w:hAnsiTheme="majorHAnsi" w:cstheme="majorHAnsi"/>
-          <w:sz w:val="24"/>
-          <w:szCs w:val="24"/>
-        </w:rPr>
-        <w:t>digits</w:t>
-      </w:r>
-      <w:proofErr w:type="spellEnd"/>
-      <w:r>
-        <w:rPr>
-          <w:rFonts w:asciiTheme="majorHAnsi" w:hAnsiTheme="majorHAnsi" w:cstheme="majorHAnsi"/>
-          <w:sz w:val="24"/>
-          <w:szCs w:val="24"/>
-        </w:rPr>
-        <w:t xml:space="preserve">.  </w:t>
-      </w:r>
-      <w:proofErr w:type="spellStart"/>
-      <w:r>
-        <w:rPr>
-          <w:rFonts w:asciiTheme="majorHAnsi" w:hAnsiTheme="majorHAnsi" w:cstheme="majorHAnsi"/>
-          <w:sz w:val="24"/>
-          <w:szCs w:val="24"/>
-        </w:rPr>
-        <w:t>Make</w:t>
-      </w:r>
-      <w:proofErr w:type="spellEnd"/>
-      <w:r>
-        <w:rPr>
-          <w:rFonts w:asciiTheme="majorHAnsi" w:hAnsiTheme="majorHAnsi" w:cstheme="majorHAnsi"/>
-          <w:sz w:val="24"/>
-          <w:szCs w:val="24"/>
-        </w:rPr>
-        <w:t xml:space="preserve"> </w:t>
-      </w:r>
-      <w:proofErr w:type="spellStart"/>
-      <w:r>
-        <w:rPr>
-          <w:rFonts w:asciiTheme="majorHAnsi" w:hAnsiTheme="majorHAnsi" w:cstheme="majorHAnsi"/>
-          <w:sz w:val="24"/>
-          <w:szCs w:val="24"/>
-        </w:rPr>
-        <w:t>sure</w:t>
-      </w:r>
-      <w:proofErr w:type="spellEnd"/>
-      <w:r>
-        <w:rPr>
-          <w:rFonts w:asciiTheme="majorHAnsi" w:hAnsiTheme="majorHAnsi" w:cstheme="majorHAnsi"/>
-          <w:sz w:val="24"/>
-          <w:szCs w:val="24"/>
-        </w:rPr>
-        <w:t xml:space="preserve"> </w:t>
-      </w:r>
-      <w:proofErr w:type="spellStart"/>
-      <w:r>
-        <w:rPr>
-          <w:rFonts w:asciiTheme="majorHAnsi" w:hAnsiTheme="majorHAnsi" w:cstheme="majorHAnsi"/>
-          <w:sz w:val="24"/>
-          <w:szCs w:val="24"/>
-        </w:rPr>
-        <w:t>that</w:t>
-      </w:r>
-      <w:proofErr w:type="spellEnd"/>
-      <w:r>
-        <w:rPr>
-          <w:rFonts w:asciiTheme="majorHAnsi" w:hAnsiTheme="majorHAnsi" w:cstheme="majorHAnsi"/>
-          <w:sz w:val="24"/>
-          <w:szCs w:val="24"/>
-        </w:rPr>
-        <w:t xml:space="preserve"> </w:t>
-      </w:r>
-      <w:proofErr w:type="spellStart"/>
-      <w:r>
-        <w:rPr>
-          <w:rFonts w:asciiTheme="majorHAnsi" w:hAnsiTheme="majorHAnsi" w:cstheme="majorHAnsi"/>
-          <w:sz w:val="24"/>
-          <w:szCs w:val="24"/>
-        </w:rPr>
-        <w:t>you</w:t>
-      </w:r>
-      <w:proofErr w:type="spellEnd"/>
-      <w:r>
-        <w:rPr>
-          <w:rFonts w:asciiTheme="majorHAnsi" w:hAnsiTheme="majorHAnsi" w:cstheme="majorHAnsi"/>
-          <w:sz w:val="24"/>
-          <w:szCs w:val="24"/>
-        </w:rPr>
-        <w:t xml:space="preserve"> </w:t>
-      </w:r>
-      <w:proofErr w:type="spellStart"/>
-      <w:r>
-        <w:rPr>
-          <w:rFonts w:asciiTheme="majorHAnsi" w:hAnsiTheme="majorHAnsi" w:cstheme="majorHAnsi"/>
-          <w:sz w:val="24"/>
-          <w:szCs w:val="24"/>
-        </w:rPr>
-        <w:t>have</w:t>
-      </w:r>
-      <w:proofErr w:type="spellEnd"/>
-      <w:r>
-        <w:rPr>
-          <w:rFonts w:asciiTheme="majorHAnsi" w:hAnsiTheme="majorHAnsi" w:cstheme="majorHAnsi"/>
-          <w:sz w:val="24"/>
-          <w:szCs w:val="24"/>
-        </w:rPr>
-        <w:t xml:space="preserve"> </w:t>
-      </w:r>
-      <w:proofErr w:type="spellStart"/>
-      <w:r>
-        <w:rPr>
-          <w:rFonts w:asciiTheme="majorHAnsi" w:hAnsiTheme="majorHAnsi" w:cstheme="majorHAnsi"/>
-          <w:sz w:val="24"/>
-          <w:szCs w:val="24"/>
-        </w:rPr>
-        <w:t>followed</w:t>
-      </w:r>
-      <w:proofErr w:type="spellEnd"/>
-      <w:r>
-        <w:rPr>
-          <w:rFonts w:asciiTheme="majorHAnsi" w:hAnsiTheme="majorHAnsi" w:cstheme="majorHAnsi"/>
-          <w:sz w:val="24"/>
-          <w:szCs w:val="24"/>
-        </w:rPr>
-        <w:t xml:space="preserve"> </w:t>
-      </w:r>
-      <w:proofErr w:type="spellStart"/>
-      <w:r>
-        <w:rPr>
-          <w:rFonts w:asciiTheme="majorHAnsi" w:hAnsiTheme="majorHAnsi" w:cstheme="majorHAnsi"/>
-          <w:sz w:val="24"/>
-          <w:szCs w:val="24"/>
-        </w:rPr>
-        <w:t>the</w:t>
-      </w:r>
-      <w:proofErr w:type="spellEnd"/>
-      <w:r>
-        <w:rPr>
-          <w:rFonts w:asciiTheme="majorHAnsi" w:hAnsiTheme="majorHAnsi" w:cstheme="majorHAnsi"/>
-          <w:sz w:val="24"/>
-          <w:szCs w:val="24"/>
-        </w:rPr>
-        <w:t xml:space="preserve"> </w:t>
-      </w:r>
-      <w:proofErr w:type="spellStart"/>
-      <w:r>
-        <w:rPr>
-          <w:rFonts w:asciiTheme="majorHAnsi" w:hAnsiTheme="majorHAnsi" w:cstheme="majorHAnsi"/>
-          <w:sz w:val="24"/>
-          <w:szCs w:val="24"/>
-        </w:rPr>
-        <w:t>instructions</w:t>
-      </w:r>
-      <w:proofErr w:type="spellEnd"/>
-      <w:r>
-        <w:rPr>
-          <w:rFonts w:asciiTheme="majorHAnsi" w:hAnsiTheme="majorHAnsi" w:cstheme="majorHAnsi"/>
-          <w:sz w:val="24"/>
-          <w:szCs w:val="24"/>
-        </w:rPr>
-        <w:t xml:space="preserve"> in </w:t>
-      </w:r>
-      <w:proofErr w:type="spellStart"/>
-      <w:r>
-        <w:rPr>
-          <w:rFonts w:asciiTheme="majorHAnsi" w:hAnsiTheme="majorHAnsi" w:cstheme="majorHAnsi"/>
-          <w:sz w:val="24"/>
-          <w:szCs w:val="24"/>
-        </w:rPr>
-        <w:t>the</w:t>
-      </w:r>
-      <w:proofErr w:type="spellEnd"/>
-      <w:r>
-        <w:rPr>
-          <w:rFonts w:asciiTheme="majorHAnsi" w:hAnsiTheme="majorHAnsi" w:cstheme="majorHAnsi"/>
-          <w:sz w:val="24"/>
-          <w:szCs w:val="24"/>
-        </w:rPr>
-        <w:t xml:space="preserve"> “</w:t>
-      </w:r>
-      <w:proofErr w:type="spellStart"/>
-      <w:r>
-        <w:rPr>
-          <w:rFonts w:asciiTheme="majorHAnsi" w:hAnsiTheme="majorHAnsi" w:cstheme="majorHAnsi"/>
-          <w:sz w:val="24"/>
-          <w:szCs w:val="24"/>
-        </w:rPr>
-        <w:t>On</w:t>
-      </w:r>
-      <w:proofErr w:type="spellEnd"/>
-      <w:r>
-        <w:rPr>
-          <w:rFonts w:asciiTheme="majorHAnsi" w:hAnsiTheme="majorHAnsi" w:cstheme="majorHAnsi"/>
-          <w:sz w:val="24"/>
-          <w:szCs w:val="24"/>
-        </w:rPr>
-        <w:t xml:space="preserve"> </w:t>
-      </w:r>
-      <w:proofErr w:type="spellStart"/>
-      <w:r>
-        <w:rPr>
-          <w:rFonts w:asciiTheme="majorHAnsi" w:hAnsiTheme="majorHAnsi" w:cstheme="majorHAnsi"/>
-          <w:sz w:val="24"/>
-          <w:szCs w:val="24"/>
-        </w:rPr>
-        <w:t>Your</w:t>
-      </w:r>
-      <w:proofErr w:type="spellEnd"/>
-      <w:r>
-        <w:rPr>
-          <w:rFonts w:asciiTheme="majorHAnsi" w:hAnsiTheme="majorHAnsi" w:cstheme="majorHAnsi"/>
-          <w:sz w:val="24"/>
-          <w:szCs w:val="24"/>
-        </w:rPr>
-        <w:t xml:space="preserve"> </w:t>
-      </w:r>
-      <w:proofErr w:type="spellStart"/>
-      <w:r>
-        <w:rPr>
-          <w:rFonts w:asciiTheme="majorHAnsi" w:hAnsiTheme="majorHAnsi" w:cstheme="majorHAnsi"/>
-          <w:sz w:val="24"/>
-          <w:szCs w:val="24"/>
-        </w:rPr>
-        <w:t>Deliverables</w:t>
-      </w:r>
-      <w:proofErr w:type="spellEnd"/>
-      <w:r>
-        <w:rPr>
-          <w:rFonts w:asciiTheme="majorHAnsi" w:hAnsiTheme="majorHAnsi" w:cstheme="majorHAnsi"/>
-          <w:sz w:val="24"/>
-          <w:szCs w:val="24"/>
-        </w:rPr>
-        <w:t xml:space="preserve">” </w:t>
-      </w:r>
-      <w:proofErr w:type="spellStart"/>
-      <w:r>
-        <w:rPr>
-          <w:rFonts w:asciiTheme="majorHAnsi" w:hAnsiTheme="majorHAnsi" w:cstheme="majorHAnsi"/>
-          <w:sz w:val="24"/>
-          <w:szCs w:val="24"/>
-        </w:rPr>
-        <w:t>document</w:t>
-      </w:r>
-      <w:proofErr w:type="spellEnd"/>
-      <w:r>
-        <w:rPr>
-          <w:rFonts w:asciiTheme="majorHAnsi" w:hAnsiTheme="majorHAnsi" w:cstheme="majorHAnsi"/>
-          <w:sz w:val="24"/>
-          <w:szCs w:val="24"/>
-        </w:rPr>
-        <w:t xml:space="preserve"> </w:t>
-      </w:r>
-      <w:proofErr w:type="spellStart"/>
-      <w:r>
-        <w:rPr>
-          <w:rFonts w:asciiTheme="majorHAnsi" w:hAnsiTheme="majorHAnsi" w:cstheme="majorHAnsi"/>
-          <w:sz w:val="24"/>
-          <w:szCs w:val="24"/>
-        </w:rPr>
-        <w:t>to</w:t>
-      </w:r>
-      <w:proofErr w:type="spellEnd"/>
-      <w:r>
-        <w:rPr>
-          <w:rFonts w:asciiTheme="majorHAnsi" w:hAnsiTheme="majorHAnsi" w:cstheme="majorHAnsi"/>
-          <w:sz w:val="24"/>
-          <w:szCs w:val="24"/>
-        </w:rPr>
-        <w:t xml:space="preserve"> </w:t>
-      </w:r>
-      <w:proofErr w:type="spellStart"/>
-      <w:r>
-        <w:rPr>
-          <w:rFonts w:asciiTheme="majorHAnsi" w:hAnsiTheme="majorHAnsi" w:cstheme="majorHAnsi"/>
-          <w:sz w:val="24"/>
-          <w:szCs w:val="24"/>
-        </w:rPr>
-        <w:t>package</w:t>
-      </w:r>
-      <w:proofErr w:type="spellEnd"/>
-      <w:r>
-        <w:rPr>
-          <w:rFonts w:asciiTheme="majorHAnsi" w:hAnsiTheme="majorHAnsi" w:cstheme="majorHAnsi"/>
-          <w:sz w:val="24"/>
-          <w:szCs w:val="24"/>
-        </w:rPr>
-        <w:t xml:space="preserve"> and </w:t>
-      </w:r>
-      <w:proofErr w:type="spellStart"/>
-      <w:r>
-        <w:rPr>
-          <w:rFonts w:asciiTheme="majorHAnsi" w:hAnsiTheme="majorHAnsi" w:cstheme="majorHAnsi"/>
-          <w:sz w:val="24"/>
-          <w:szCs w:val="24"/>
-        </w:rPr>
-        <w:t>deliver</w:t>
-      </w:r>
-      <w:proofErr w:type="spellEnd"/>
-      <w:r>
-        <w:rPr>
-          <w:rFonts w:asciiTheme="majorHAnsi" w:hAnsiTheme="majorHAnsi" w:cstheme="majorHAnsi"/>
-          <w:sz w:val="24"/>
-          <w:szCs w:val="24"/>
-        </w:rPr>
-        <w:t xml:space="preserve"> </w:t>
-      </w:r>
-      <w:proofErr w:type="spellStart"/>
-      <w:r>
-        <w:rPr>
-          <w:rFonts w:asciiTheme="majorHAnsi" w:hAnsiTheme="majorHAnsi" w:cstheme="majorHAnsi"/>
-          <w:sz w:val="24"/>
-          <w:szCs w:val="24"/>
-        </w:rPr>
-        <w:t>your</w:t>
-      </w:r>
-      <w:proofErr w:type="spellEnd"/>
-      <w:r>
-        <w:rPr>
-          <w:rFonts w:asciiTheme="majorHAnsi" w:hAnsiTheme="majorHAnsi" w:cstheme="majorHAnsi"/>
-          <w:sz w:val="24"/>
-          <w:szCs w:val="24"/>
-        </w:rPr>
-        <w:t xml:space="preserve"> </w:t>
-      </w:r>
-      <w:proofErr w:type="spellStart"/>
-      <w:r>
-        <w:rPr>
-          <w:rFonts w:asciiTheme="majorHAnsi" w:hAnsiTheme="majorHAnsi" w:cstheme="majorHAnsi"/>
-          <w:sz w:val="24"/>
-          <w:szCs w:val="24"/>
-        </w:rPr>
-        <w:t>work</w:t>
-      </w:r>
-      <w:proofErr w:type="spellEnd"/>
-      <w:r>
-        <w:rPr>
-          <w:rFonts w:asciiTheme="majorHAnsi" w:hAnsiTheme="majorHAnsi" w:cstheme="majorHAnsi"/>
-          <w:sz w:val="24"/>
-          <w:szCs w:val="24"/>
-        </w:rPr>
-        <w:t xml:space="preserve">. </w:t>
-      </w:r>
-      <w:proofErr w:type="spellStart"/>
-      <w:r>
-        <w:rPr>
-          <w:rFonts w:asciiTheme="majorHAnsi" w:hAnsiTheme="majorHAnsi" w:cstheme="majorHAnsi"/>
-          <w:sz w:val="24"/>
-          <w:szCs w:val="24"/>
-        </w:rPr>
-        <w:t>This</w:t>
-      </w:r>
-      <w:proofErr w:type="spellEnd"/>
-      <w:r>
-        <w:rPr>
-          <w:rFonts w:asciiTheme="majorHAnsi" w:hAnsiTheme="majorHAnsi" w:cstheme="majorHAnsi"/>
-          <w:sz w:val="24"/>
-          <w:szCs w:val="24"/>
-        </w:rPr>
-        <w:t xml:space="preserve"> </w:t>
-      </w:r>
-      <w:proofErr w:type="spellStart"/>
-      <w:r>
-        <w:rPr>
-          <w:rFonts w:asciiTheme="majorHAnsi" w:hAnsiTheme="majorHAnsi" w:cstheme="majorHAnsi"/>
-          <w:sz w:val="24"/>
-          <w:szCs w:val="24"/>
-        </w:rPr>
-        <w:t>requirement</w:t>
-      </w:r>
-      <w:proofErr w:type="spellEnd"/>
-      <w:r>
-        <w:rPr>
-          <w:rFonts w:asciiTheme="majorHAnsi" w:hAnsiTheme="majorHAnsi" w:cstheme="majorHAnsi"/>
-          <w:sz w:val="24"/>
-          <w:szCs w:val="24"/>
-        </w:rPr>
-        <w:t xml:space="preserve"> </w:t>
-      </w:r>
-      <w:proofErr w:type="spellStart"/>
-      <w:r>
-        <w:rPr>
-          <w:rFonts w:asciiTheme="majorHAnsi" w:hAnsiTheme="majorHAnsi" w:cstheme="majorHAnsi"/>
-          <w:sz w:val="24"/>
-          <w:szCs w:val="24"/>
-        </w:rPr>
-        <w:t>must</w:t>
-      </w:r>
-      <w:proofErr w:type="spellEnd"/>
-      <w:r>
-        <w:rPr>
-          <w:rFonts w:asciiTheme="majorHAnsi" w:hAnsiTheme="majorHAnsi" w:cstheme="majorHAnsi"/>
-          <w:sz w:val="24"/>
-          <w:szCs w:val="24"/>
-        </w:rPr>
-        <w:t xml:space="preserve"> be </w:t>
-      </w:r>
-      <w:proofErr w:type="spellStart"/>
-      <w:r>
-        <w:rPr>
-          <w:rFonts w:asciiTheme="majorHAnsi" w:hAnsiTheme="majorHAnsi" w:cstheme="majorHAnsi"/>
-          <w:sz w:val="24"/>
-          <w:szCs w:val="24"/>
-        </w:rPr>
-        <w:t>fulfilled</w:t>
-      </w:r>
-      <w:proofErr w:type="spellEnd"/>
-      <w:r>
-        <w:rPr>
-          <w:rFonts w:asciiTheme="majorHAnsi" w:hAnsiTheme="majorHAnsi" w:cstheme="majorHAnsi"/>
-          <w:sz w:val="24"/>
-          <w:szCs w:val="24"/>
-        </w:rPr>
-        <w:t xml:space="preserve"> in </w:t>
-      </w:r>
-      <w:proofErr w:type="spellStart"/>
-      <w:r>
-        <w:rPr>
-          <w:rFonts w:asciiTheme="majorHAnsi" w:hAnsiTheme="majorHAnsi" w:cstheme="majorHAnsi"/>
-          <w:sz w:val="24"/>
-          <w:szCs w:val="24"/>
-        </w:rPr>
-        <w:t>this</w:t>
-      </w:r>
-      <w:proofErr w:type="spellEnd"/>
-      <w:r>
-        <w:rPr>
-          <w:rFonts w:asciiTheme="majorHAnsi" w:hAnsiTheme="majorHAnsi" w:cstheme="majorHAnsi"/>
-          <w:sz w:val="24"/>
-          <w:szCs w:val="24"/>
-        </w:rPr>
-        <w:t xml:space="preserve"> and </w:t>
-      </w:r>
-      <w:proofErr w:type="spellStart"/>
-      <w:r>
-        <w:rPr>
-          <w:rFonts w:asciiTheme="majorHAnsi" w:hAnsiTheme="majorHAnsi" w:cstheme="majorHAnsi"/>
-          <w:sz w:val="24"/>
-          <w:szCs w:val="24"/>
-        </w:rPr>
-        <w:t>every</w:t>
-      </w:r>
-      <w:proofErr w:type="spellEnd"/>
-      <w:r>
-        <w:rPr>
-          <w:rFonts w:asciiTheme="majorHAnsi" w:hAnsiTheme="majorHAnsi" w:cstheme="majorHAnsi"/>
-          <w:sz w:val="24"/>
-          <w:szCs w:val="24"/>
-        </w:rPr>
-        <w:t xml:space="preserve"> </w:t>
-      </w:r>
-      <w:proofErr w:type="spellStart"/>
-      <w:r>
-        <w:rPr>
-          <w:rFonts w:asciiTheme="majorHAnsi" w:hAnsiTheme="majorHAnsi" w:cstheme="majorHAnsi"/>
-          <w:sz w:val="24"/>
-          <w:szCs w:val="24"/>
-        </w:rPr>
-        <w:t>subsequent</w:t>
-      </w:r>
-      <w:proofErr w:type="spellEnd"/>
-      <w:r>
-        <w:rPr>
-          <w:rFonts w:asciiTheme="majorHAnsi" w:hAnsiTheme="majorHAnsi" w:cstheme="majorHAnsi"/>
-          <w:sz w:val="24"/>
-          <w:szCs w:val="24"/>
-        </w:rPr>
-        <w:t xml:space="preserve"> </w:t>
-      </w:r>
-      <w:proofErr w:type="spellStart"/>
-      <w:r>
-        <w:rPr>
-          <w:rFonts w:asciiTheme="majorHAnsi" w:hAnsiTheme="majorHAnsi" w:cstheme="majorHAnsi"/>
-          <w:sz w:val="24"/>
-          <w:szCs w:val="24"/>
-        </w:rPr>
-        <w:t>group</w:t>
-      </w:r>
-      <w:proofErr w:type="spellEnd"/>
-      <w:r>
-        <w:rPr>
-          <w:rFonts w:asciiTheme="majorHAnsi" w:hAnsiTheme="majorHAnsi" w:cstheme="majorHAnsi"/>
-          <w:sz w:val="24"/>
-          <w:szCs w:val="24"/>
-        </w:rPr>
-        <w:t xml:space="preserve"> </w:t>
-      </w:r>
-      <w:proofErr w:type="spellStart"/>
-      <w:r>
-        <w:rPr>
-          <w:rFonts w:asciiTheme="majorHAnsi" w:hAnsiTheme="majorHAnsi" w:cstheme="majorHAnsi"/>
-          <w:sz w:val="24"/>
-          <w:szCs w:val="24"/>
-        </w:rPr>
-        <w:t>or</w:t>
-      </w:r>
-      <w:proofErr w:type="spellEnd"/>
-      <w:r>
-        <w:rPr>
-          <w:rFonts w:asciiTheme="majorHAnsi" w:hAnsiTheme="majorHAnsi" w:cstheme="majorHAnsi"/>
-          <w:sz w:val="24"/>
-          <w:szCs w:val="24"/>
-        </w:rPr>
-        <w:t xml:space="preserve"> individual </w:t>
-      </w:r>
-      <w:proofErr w:type="spellStart"/>
-      <w:r>
-        <w:rPr>
-          <w:rFonts w:asciiTheme="majorHAnsi" w:hAnsiTheme="majorHAnsi" w:cstheme="majorHAnsi"/>
-          <w:sz w:val="24"/>
-          <w:szCs w:val="24"/>
-        </w:rPr>
-        <w:t>deliverable</w:t>
-      </w:r>
-      <w:proofErr w:type="spellEnd"/>
-      <w:r>
-        <w:rPr>
-          <w:rFonts w:asciiTheme="majorHAnsi" w:hAnsiTheme="majorHAnsi" w:cstheme="majorHAnsi"/>
-          <w:sz w:val="24"/>
-          <w:szCs w:val="24"/>
-        </w:rPr>
-        <w:t xml:space="preserve"> </w:t>
-      </w:r>
-      <w:proofErr w:type="spellStart"/>
-      <w:r>
-        <w:rPr>
-          <w:rFonts w:asciiTheme="majorHAnsi" w:hAnsiTheme="majorHAnsi" w:cstheme="majorHAnsi"/>
-          <w:sz w:val="24"/>
-          <w:szCs w:val="24"/>
-        </w:rPr>
-        <w:t>for</w:t>
-      </w:r>
-      <w:proofErr w:type="spellEnd"/>
-      <w:r>
-        <w:rPr>
-          <w:rFonts w:asciiTheme="majorHAnsi" w:hAnsiTheme="majorHAnsi" w:cstheme="majorHAnsi"/>
-          <w:sz w:val="24"/>
-          <w:szCs w:val="24"/>
-        </w:rPr>
-        <w:t xml:space="preserve"> </w:t>
-      </w:r>
-      <w:proofErr w:type="spellStart"/>
-      <w:r>
-        <w:rPr>
-          <w:rFonts w:asciiTheme="majorHAnsi" w:hAnsiTheme="majorHAnsi" w:cstheme="majorHAnsi"/>
-          <w:sz w:val="24"/>
-          <w:szCs w:val="24"/>
-        </w:rPr>
-        <w:t>it</w:t>
-      </w:r>
-      <w:proofErr w:type="spellEnd"/>
-      <w:r>
-        <w:rPr>
-          <w:rFonts w:asciiTheme="majorHAnsi" w:hAnsiTheme="majorHAnsi" w:cstheme="majorHAnsi"/>
-          <w:sz w:val="24"/>
-          <w:szCs w:val="24"/>
-        </w:rPr>
-        <w:t xml:space="preserve"> </w:t>
-      </w:r>
-      <w:proofErr w:type="spellStart"/>
-      <w:r>
-        <w:rPr>
-          <w:rFonts w:asciiTheme="majorHAnsi" w:hAnsiTheme="majorHAnsi" w:cstheme="majorHAnsi"/>
-          <w:sz w:val="24"/>
-          <w:szCs w:val="24"/>
-        </w:rPr>
-        <w:t>to</w:t>
-      </w:r>
-      <w:proofErr w:type="spellEnd"/>
-      <w:r>
-        <w:rPr>
-          <w:rFonts w:asciiTheme="majorHAnsi" w:hAnsiTheme="majorHAnsi" w:cstheme="majorHAnsi"/>
-          <w:sz w:val="24"/>
-          <w:szCs w:val="24"/>
-        </w:rPr>
-        <w:t xml:space="preserve"> be </w:t>
-      </w:r>
-      <w:proofErr w:type="spellStart"/>
-      <w:r>
-        <w:rPr>
-          <w:rFonts w:asciiTheme="majorHAnsi" w:hAnsiTheme="majorHAnsi" w:cstheme="majorHAnsi"/>
-          <w:sz w:val="24"/>
-          <w:szCs w:val="24"/>
-        </w:rPr>
-        <w:t>considered</w:t>
-      </w:r>
-      <w:proofErr w:type="spellEnd"/>
-      <w:r>
-        <w:rPr>
-          <w:rFonts w:asciiTheme="majorHAnsi" w:hAnsiTheme="majorHAnsi" w:cstheme="majorHAnsi"/>
-          <w:sz w:val="24"/>
-          <w:szCs w:val="24"/>
-        </w:rPr>
-        <w:t xml:space="preserve"> </w:t>
-      </w:r>
-      <w:proofErr w:type="spellStart"/>
-      <w:r>
-        <w:rPr>
-          <w:rFonts w:asciiTheme="majorHAnsi" w:hAnsiTheme="majorHAnsi" w:cstheme="majorHAnsi"/>
-          <w:sz w:val="24"/>
-          <w:szCs w:val="24"/>
-        </w:rPr>
-        <w:t>valid</w:t>
-      </w:r>
-      <w:proofErr w:type="spellEnd"/>
+        <w:t>” denotes the deliverable number using two digits.  Make sure that you have followed the instructions in the “On Your Deliverables” document to package and deliver your work. This requirement must be fulfilled in this and every subsequent group or individual deliverable for it to be considered valid</w:t>
+      </w:r>
     </w:p>
     <w:p>
       <w:pPr>
@@ -4118,386 +2972,40 @@
           <w:sz w:val="24"/>
           <w:szCs w:val="24"/>
         </w:rPr>
+        <w:t>: Modify the anonymous menu so that it shows an option that takes the browser to the home page of your favourite web site.  The title must read as follows: “</w:t>
+      </w:r>
+      <w:r>
+        <w:rPr>
+          <w:rFonts w:ascii="Cambria Math" w:hAnsi="Cambria Math" w:cs="Cambria Math"/>
+          <w:sz w:val="24"/>
+          <w:szCs w:val="24"/>
+        </w:rPr>
+        <w:t>〈</w:t>
+      </w:r>
+      <w:r>
+        <w:rPr>
+          <w:rFonts w:asciiTheme="majorHAnsi" w:hAnsiTheme="majorHAnsi" w:cstheme="majorHAnsi"/>
+          <w:sz w:val="24"/>
+          <w:szCs w:val="24"/>
+        </w:rPr>
+        <w:t>id-number</w:t>
+      </w:r>
+      <w:r>
+        <w:rPr>
+          <w:rFonts w:ascii="Cambria Math" w:hAnsi="Cambria Math" w:cs="Cambria Math"/>
+          <w:sz w:val="24"/>
+          <w:szCs w:val="24"/>
+        </w:rPr>
+        <w:t>〉</w:t>
+      </w:r>
+      <w:r>
+        <w:rPr>
+          <w:rFonts w:asciiTheme="majorHAnsi" w:hAnsiTheme="majorHAnsi" w:cstheme="majorHAnsi"/>
+          <w:sz w:val="24"/>
+          <w:szCs w:val="24"/>
+        </w:rPr>
         <w:t xml:space="preserve">: </w:t>
       </w:r>
-      <w:proofErr w:type="spellStart"/>
-      <w:r>
-        <w:rPr>
-          <w:rFonts w:asciiTheme="majorHAnsi" w:hAnsiTheme="majorHAnsi" w:cstheme="majorHAnsi"/>
-          <w:sz w:val="24"/>
-          <w:szCs w:val="24"/>
-        </w:rPr>
-        <w:t>Modify</w:t>
-      </w:r>
-      <w:proofErr w:type="spellEnd"/>
-      <w:r>
-        <w:rPr>
-          <w:rFonts w:asciiTheme="majorHAnsi" w:hAnsiTheme="majorHAnsi" w:cstheme="majorHAnsi"/>
-          <w:sz w:val="24"/>
-          <w:szCs w:val="24"/>
-        </w:rPr>
-        <w:t xml:space="preserve"> </w:t>
-      </w:r>
-      <w:proofErr w:type="spellStart"/>
-      <w:r>
-        <w:rPr>
-          <w:rFonts w:asciiTheme="majorHAnsi" w:hAnsiTheme="majorHAnsi" w:cstheme="majorHAnsi"/>
-          <w:sz w:val="24"/>
-          <w:szCs w:val="24"/>
-        </w:rPr>
-        <w:t>the</w:t>
-      </w:r>
-      <w:proofErr w:type="spellEnd"/>
-      <w:r>
-        <w:rPr>
-          <w:rFonts w:asciiTheme="majorHAnsi" w:hAnsiTheme="majorHAnsi" w:cstheme="majorHAnsi"/>
-          <w:sz w:val="24"/>
-          <w:szCs w:val="24"/>
-        </w:rPr>
-        <w:t xml:space="preserve"> </w:t>
-      </w:r>
-      <w:proofErr w:type="spellStart"/>
-      <w:r>
-        <w:rPr>
-          <w:rFonts w:asciiTheme="majorHAnsi" w:hAnsiTheme="majorHAnsi" w:cstheme="majorHAnsi"/>
-          <w:sz w:val="24"/>
-          <w:szCs w:val="24"/>
-        </w:rPr>
-        <w:t>anonymous</w:t>
-      </w:r>
-      <w:proofErr w:type="spellEnd"/>
-      <w:r>
-        <w:rPr>
-          <w:rFonts w:asciiTheme="majorHAnsi" w:hAnsiTheme="majorHAnsi" w:cstheme="majorHAnsi"/>
-          <w:sz w:val="24"/>
-          <w:szCs w:val="24"/>
-        </w:rPr>
-        <w:t xml:space="preserve"> </w:t>
-      </w:r>
-      <w:proofErr w:type="spellStart"/>
-      <w:r>
-        <w:rPr>
-          <w:rFonts w:asciiTheme="majorHAnsi" w:hAnsiTheme="majorHAnsi" w:cstheme="majorHAnsi"/>
-          <w:sz w:val="24"/>
-          <w:szCs w:val="24"/>
-        </w:rPr>
-        <w:t>menu</w:t>
-      </w:r>
-      <w:proofErr w:type="spellEnd"/>
-      <w:r>
-        <w:rPr>
-          <w:rFonts w:asciiTheme="majorHAnsi" w:hAnsiTheme="majorHAnsi" w:cstheme="majorHAnsi"/>
-          <w:sz w:val="24"/>
-          <w:szCs w:val="24"/>
-        </w:rPr>
-        <w:t xml:space="preserve"> so </w:t>
-      </w:r>
-      <w:proofErr w:type="spellStart"/>
-      <w:r>
-        <w:rPr>
-          <w:rFonts w:asciiTheme="majorHAnsi" w:hAnsiTheme="majorHAnsi" w:cstheme="majorHAnsi"/>
-          <w:sz w:val="24"/>
-          <w:szCs w:val="24"/>
-        </w:rPr>
-        <w:t>that</w:t>
-      </w:r>
-      <w:proofErr w:type="spellEnd"/>
-      <w:r>
-        <w:rPr>
-          <w:rFonts w:asciiTheme="majorHAnsi" w:hAnsiTheme="majorHAnsi" w:cstheme="majorHAnsi"/>
-          <w:sz w:val="24"/>
-          <w:szCs w:val="24"/>
-        </w:rPr>
-        <w:t xml:space="preserve"> </w:t>
-      </w:r>
-      <w:proofErr w:type="spellStart"/>
-      <w:r>
-        <w:rPr>
-          <w:rFonts w:asciiTheme="majorHAnsi" w:hAnsiTheme="majorHAnsi" w:cstheme="majorHAnsi"/>
-          <w:sz w:val="24"/>
-          <w:szCs w:val="24"/>
-        </w:rPr>
-        <w:t>it</w:t>
-      </w:r>
-      <w:proofErr w:type="spellEnd"/>
-      <w:r>
-        <w:rPr>
-          <w:rFonts w:asciiTheme="majorHAnsi" w:hAnsiTheme="majorHAnsi" w:cstheme="majorHAnsi"/>
-          <w:sz w:val="24"/>
-          <w:szCs w:val="24"/>
-        </w:rPr>
-        <w:t xml:space="preserve"> shows </w:t>
-      </w:r>
-      <w:proofErr w:type="spellStart"/>
-      <w:r>
-        <w:rPr>
-          <w:rFonts w:asciiTheme="majorHAnsi" w:hAnsiTheme="majorHAnsi" w:cstheme="majorHAnsi"/>
-          <w:sz w:val="24"/>
-          <w:szCs w:val="24"/>
-        </w:rPr>
-        <w:t>an</w:t>
-      </w:r>
-      <w:proofErr w:type="spellEnd"/>
-      <w:r>
-        <w:rPr>
-          <w:rFonts w:asciiTheme="majorHAnsi" w:hAnsiTheme="majorHAnsi" w:cstheme="majorHAnsi"/>
-          <w:sz w:val="24"/>
-          <w:szCs w:val="24"/>
-        </w:rPr>
-        <w:t xml:space="preserve"> </w:t>
-      </w:r>
-      <w:proofErr w:type="spellStart"/>
-      <w:r>
-        <w:rPr>
-          <w:rFonts w:asciiTheme="majorHAnsi" w:hAnsiTheme="majorHAnsi" w:cstheme="majorHAnsi"/>
-          <w:sz w:val="24"/>
-          <w:szCs w:val="24"/>
-        </w:rPr>
-        <w:t>option</w:t>
-      </w:r>
-      <w:proofErr w:type="spellEnd"/>
-      <w:r>
-        <w:rPr>
-          <w:rFonts w:asciiTheme="majorHAnsi" w:hAnsiTheme="majorHAnsi" w:cstheme="majorHAnsi"/>
-          <w:sz w:val="24"/>
-          <w:szCs w:val="24"/>
-        </w:rPr>
-        <w:t xml:space="preserve"> </w:t>
-      </w:r>
-      <w:proofErr w:type="spellStart"/>
-      <w:r>
-        <w:rPr>
-          <w:rFonts w:asciiTheme="majorHAnsi" w:hAnsiTheme="majorHAnsi" w:cstheme="majorHAnsi"/>
-          <w:sz w:val="24"/>
-          <w:szCs w:val="24"/>
-        </w:rPr>
-        <w:t>that</w:t>
-      </w:r>
-      <w:proofErr w:type="spellEnd"/>
-      <w:r>
-        <w:rPr>
-          <w:rFonts w:asciiTheme="majorHAnsi" w:hAnsiTheme="majorHAnsi" w:cstheme="majorHAnsi"/>
-          <w:sz w:val="24"/>
-          <w:szCs w:val="24"/>
-        </w:rPr>
-        <w:t xml:space="preserve"> </w:t>
-      </w:r>
-      <w:proofErr w:type="spellStart"/>
-      <w:r>
-        <w:rPr>
-          <w:rFonts w:asciiTheme="majorHAnsi" w:hAnsiTheme="majorHAnsi" w:cstheme="majorHAnsi"/>
-          <w:sz w:val="24"/>
-          <w:szCs w:val="24"/>
-        </w:rPr>
-        <w:t>takes</w:t>
-      </w:r>
-      <w:proofErr w:type="spellEnd"/>
-      <w:r>
-        <w:rPr>
-          <w:rFonts w:asciiTheme="majorHAnsi" w:hAnsiTheme="majorHAnsi" w:cstheme="majorHAnsi"/>
-          <w:sz w:val="24"/>
-          <w:szCs w:val="24"/>
-        </w:rPr>
-        <w:t xml:space="preserve"> </w:t>
-      </w:r>
-      <w:proofErr w:type="spellStart"/>
-      <w:r>
-        <w:rPr>
-          <w:rFonts w:asciiTheme="majorHAnsi" w:hAnsiTheme="majorHAnsi" w:cstheme="majorHAnsi"/>
-          <w:sz w:val="24"/>
-          <w:szCs w:val="24"/>
-        </w:rPr>
-        <w:t>the</w:t>
-      </w:r>
-      <w:proofErr w:type="spellEnd"/>
-      <w:r>
-        <w:rPr>
-          <w:rFonts w:asciiTheme="majorHAnsi" w:hAnsiTheme="majorHAnsi" w:cstheme="majorHAnsi"/>
-          <w:sz w:val="24"/>
-          <w:szCs w:val="24"/>
-        </w:rPr>
-        <w:t xml:space="preserve"> browser </w:t>
-      </w:r>
-      <w:proofErr w:type="spellStart"/>
-      <w:r>
-        <w:rPr>
-          <w:rFonts w:asciiTheme="majorHAnsi" w:hAnsiTheme="majorHAnsi" w:cstheme="majorHAnsi"/>
-          <w:sz w:val="24"/>
-          <w:szCs w:val="24"/>
-        </w:rPr>
-        <w:t>to</w:t>
-      </w:r>
-      <w:proofErr w:type="spellEnd"/>
-      <w:r>
-        <w:rPr>
-          <w:rFonts w:asciiTheme="majorHAnsi" w:hAnsiTheme="majorHAnsi" w:cstheme="majorHAnsi"/>
-          <w:sz w:val="24"/>
-          <w:szCs w:val="24"/>
-        </w:rPr>
-        <w:t xml:space="preserve"> </w:t>
-      </w:r>
-      <w:proofErr w:type="spellStart"/>
-      <w:r>
-        <w:rPr>
-          <w:rFonts w:asciiTheme="majorHAnsi" w:hAnsiTheme="majorHAnsi" w:cstheme="majorHAnsi"/>
-          <w:sz w:val="24"/>
-          <w:szCs w:val="24"/>
-        </w:rPr>
-        <w:t>the</w:t>
-      </w:r>
-      <w:proofErr w:type="spellEnd"/>
-      <w:r>
-        <w:rPr>
-          <w:rFonts w:asciiTheme="majorHAnsi" w:hAnsiTheme="majorHAnsi" w:cstheme="majorHAnsi"/>
-          <w:sz w:val="24"/>
-          <w:szCs w:val="24"/>
-        </w:rPr>
-        <w:t xml:space="preserve"> home page </w:t>
-      </w:r>
-      <w:proofErr w:type="spellStart"/>
-      <w:r>
-        <w:rPr>
-          <w:rFonts w:asciiTheme="majorHAnsi" w:hAnsiTheme="majorHAnsi" w:cstheme="majorHAnsi"/>
-          <w:sz w:val="24"/>
-          <w:szCs w:val="24"/>
-        </w:rPr>
-        <w:t>of</w:t>
-      </w:r>
-      <w:proofErr w:type="spellEnd"/>
-      <w:r>
-        <w:rPr>
-          <w:rFonts w:asciiTheme="majorHAnsi" w:hAnsiTheme="majorHAnsi" w:cstheme="majorHAnsi"/>
-          <w:sz w:val="24"/>
-          <w:szCs w:val="24"/>
-        </w:rPr>
-        <w:t xml:space="preserve"> </w:t>
-      </w:r>
-      <w:proofErr w:type="spellStart"/>
-      <w:r>
-        <w:rPr>
-          <w:rFonts w:asciiTheme="majorHAnsi" w:hAnsiTheme="majorHAnsi" w:cstheme="majorHAnsi"/>
-          <w:sz w:val="24"/>
-          <w:szCs w:val="24"/>
-        </w:rPr>
-        <w:t>your</w:t>
-      </w:r>
-      <w:proofErr w:type="spellEnd"/>
-      <w:r>
-        <w:rPr>
-          <w:rFonts w:asciiTheme="majorHAnsi" w:hAnsiTheme="majorHAnsi" w:cstheme="majorHAnsi"/>
-          <w:sz w:val="24"/>
-          <w:szCs w:val="24"/>
-        </w:rPr>
-        <w:t xml:space="preserve"> </w:t>
-      </w:r>
-      <w:proofErr w:type="spellStart"/>
-      <w:r>
-        <w:rPr>
-          <w:rFonts w:asciiTheme="majorHAnsi" w:hAnsiTheme="majorHAnsi" w:cstheme="majorHAnsi"/>
-          <w:sz w:val="24"/>
-          <w:szCs w:val="24"/>
-        </w:rPr>
-        <w:t>favourite</w:t>
-      </w:r>
-      <w:proofErr w:type="spellEnd"/>
-      <w:r>
-        <w:rPr>
-          <w:rFonts w:asciiTheme="majorHAnsi" w:hAnsiTheme="majorHAnsi" w:cstheme="majorHAnsi"/>
-          <w:sz w:val="24"/>
-          <w:szCs w:val="24"/>
-        </w:rPr>
-        <w:t xml:space="preserve"> web site.  </w:t>
-      </w:r>
-      <w:proofErr w:type="spellStart"/>
-      <w:r>
-        <w:rPr>
-          <w:rFonts w:asciiTheme="majorHAnsi" w:hAnsiTheme="majorHAnsi" w:cstheme="majorHAnsi"/>
-          <w:sz w:val="24"/>
-          <w:szCs w:val="24"/>
-        </w:rPr>
-        <w:t>The</w:t>
-      </w:r>
-      <w:proofErr w:type="spellEnd"/>
-      <w:r>
-        <w:rPr>
-          <w:rFonts w:asciiTheme="majorHAnsi" w:hAnsiTheme="majorHAnsi" w:cstheme="majorHAnsi"/>
-          <w:sz w:val="24"/>
-          <w:szCs w:val="24"/>
-        </w:rPr>
-        <w:t xml:space="preserve"> </w:t>
-      </w:r>
-      <w:proofErr w:type="spellStart"/>
-      <w:r>
-        <w:rPr>
-          <w:rFonts w:asciiTheme="majorHAnsi" w:hAnsiTheme="majorHAnsi" w:cstheme="majorHAnsi"/>
-          <w:sz w:val="24"/>
-          <w:szCs w:val="24"/>
-        </w:rPr>
-        <w:t>title</w:t>
-      </w:r>
-      <w:proofErr w:type="spellEnd"/>
-      <w:r>
-        <w:rPr>
-          <w:rFonts w:asciiTheme="majorHAnsi" w:hAnsiTheme="majorHAnsi" w:cstheme="majorHAnsi"/>
-          <w:sz w:val="24"/>
-          <w:szCs w:val="24"/>
-        </w:rPr>
-        <w:t xml:space="preserve"> </w:t>
-      </w:r>
-      <w:proofErr w:type="spellStart"/>
-      <w:r>
-        <w:rPr>
-          <w:rFonts w:asciiTheme="majorHAnsi" w:hAnsiTheme="majorHAnsi" w:cstheme="majorHAnsi"/>
-          <w:sz w:val="24"/>
-          <w:szCs w:val="24"/>
-        </w:rPr>
-        <w:t>must</w:t>
-      </w:r>
-      <w:proofErr w:type="spellEnd"/>
-      <w:r>
-        <w:rPr>
-          <w:rFonts w:asciiTheme="majorHAnsi" w:hAnsiTheme="majorHAnsi" w:cstheme="majorHAnsi"/>
-          <w:sz w:val="24"/>
-          <w:szCs w:val="24"/>
-        </w:rPr>
-        <w:t xml:space="preserve"> </w:t>
-      </w:r>
-      <w:proofErr w:type="spellStart"/>
-      <w:r>
-        <w:rPr>
-          <w:rFonts w:asciiTheme="majorHAnsi" w:hAnsiTheme="majorHAnsi" w:cstheme="majorHAnsi"/>
-          <w:sz w:val="24"/>
-          <w:szCs w:val="24"/>
-        </w:rPr>
-        <w:t>read</w:t>
-      </w:r>
-      <w:proofErr w:type="spellEnd"/>
-      <w:r>
-        <w:rPr>
-          <w:rFonts w:asciiTheme="majorHAnsi" w:hAnsiTheme="majorHAnsi" w:cstheme="majorHAnsi"/>
-          <w:sz w:val="24"/>
-          <w:szCs w:val="24"/>
-        </w:rPr>
-        <w:t xml:space="preserve"> as </w:t>
-      </w:r>
-      <w:proofErr w:type="spellStart"/>
-      <w:r>
-        <w:rPr>
-          <w:rFonts w:asciiTheme="majorHAnsi" w:hAnsiTheme="majorHAnsi" w:cstheme="majorHAnsi"/>
-          <w:sz w:val="24"/>
-          <w:szCs w:val="24"/>
-        </w:rPr>
-        <w:t>follows</w:t>
-      </w:r>
-      <w:proofErr w:type="spellEnd"/>
-      <w:r>
-        <w:rPr>
-          <w:rFonts w:asciiTheme="majorHAnsi" w:hAnsiTheme="majorHAnsi" w:cstheme="majorHAnsi"/>
-          <w:sz w:val="24"/>
-          <w:szCs w:val="24"/>
-        </w:rPr>
-        <w:t>: “</w:t>
-      </w:r>
       <w:r>
         <w:rPr>
           <w:rFonts w:ascii="Cambria Math" w:hAnsi="Cambria Math" w:cs="Cambria Math"/>
@@ -4512,18 +3020,8 @@
           <w:sz w:val="24"/>
           <w:szCs w:val="24"/>
         </w:rPr>
-        <w:t>id-</w:t>
-      </w:r>
-      <w:proofErr w:type="spellStart"/>
-      <w:r>
-        <w:rPr>
-          <w:rFonts w:asciiTheme="majorHAnsi" w:hAnsiTheme="majorHAnsi" w:cstheme="majorHAnsi"/>
-          <w:sz w:val="24"/>
-          <w:szCs w:val="24"/>
-        </w:rPr>
-        <w:t>number</w:t>
-      </w:r>
-      <w:proofErr w:type="spellEnd"/>
+        <w:t>surname</w:t>
+      </w:r>
       <w:r>
         <w:rPr>
           <w:rFonts w:ascii="Cambria Math" w:hAnsi="Cambria Math" w:cs="Cambria Math"/>
@@ -4538,7 +3036,7 @@
           <w:sz w:val="24"/>
           <w:szCs w:val="24"/>
         </w:rPr>
-        <w:t xml:space="preserve">: </w:t>
+        <w:t xml:space="preserve">, </w:t>
       </w:r>
       <w:r>
         <w:rPr>
@@ -4548,7 +3046,102 @@
         </w:rPr>
         <w:t>〈</w:t>
       </w:r>
-      <w:proofErr w:type="spellStart"/>
+      <w:r>
+        <w:rPr>
+          <w:rFonts w:asciiTheme="majorHAnsi" w:hAnsiTheme="majorHAnsi" w:cstheme="majorHAnsi"/>
+          <w:sz w:val="24"/>
+          <w:szCs w:val="24"/>
+        </w:rPr>
+        <w:t>name</w:t>
+      </w:r>
+      <w:r>
+        <w:rPr>
+          <w:rFonts w:ascii="Cambria Math" w:hAnsi="Cambria Math" w:cs="Cambria Math"/>
+          <w:sz w:val="24"/>
+          <w:szCs w:val="24"/>
+        </w:rPr>
+        <w:t>〉</w:t>
+      </w:r>
+      <w:r>
+        <w:rPr>
+          <w:rFonts w:ascii="Calibri Light" w:hAnsi="Calibri Light" w:cs="Calibri Light"/>
+          <w:sz w:val="24"/>
+          <w:szCs w:val="24"/>
+        </w:rPr>
+        <w:t>”</w:t>
+      </w:r>
+      <w:r>
+        <w:rPr>
+          <w:rFonts w:asciiTheme="majorHAnsi" w:hAnsiTheme="majorHAnsi" w:cstheme="majorHAnsi"/>
+          <w:sz w:val="24"/>
+          <w:szCs w:val="24"/>
+        </w:rPr>
+        <w:t xml:space="preserve">, where </w:t>
+      </w:r>
+      <w:r>
+        <w:rPr>
+          <w:rFonts w:ascii="Calibri Light" w:hAnsi="Calibri Light" w:cs="Calibri Light"/>
+          <w:sz w:val="24"/>
+          <w:szCs w:val="24"/>
+        </w:rPr>
+        <w:t>“</w:t>
+      </w:r>
+      <w:r>
+        <w:rPr>
+          <w:rFonts w:ascii="Cambria Math" w:hAnsi="Cambria Math" w:cs="Cambria Math"/>
+          <w:sz w:val="24"/>
+          <w:szCs w:val="24"/>
+        </w:rPr>
+        <w:t>〈</w:t>
+      </w:r>
+      <w:r>
+        <w:rPr>
+          <w:rFonts w:asciiTheme="majorHAnsi" w:hAnsiTheme="majorHAnsi" w:cstheme="majorHAnsi"/>
+          <w:sz w:val="24"/>
+          <w:szCs w:val="24"/>
+        </w:rPr>
+        <w:t>id-number</w:t>
+      </w:r>
+      <w:r>
+        <w:rPr>
+          <w:rFonts w:ascii="Cambria Math" w:hAnsi="Cambria Math" w:cs="Cambria Math"/>
+          <w:sz w:val="24"/>
+          <w:szCs w:val="24"/>
+        </w:rPr>
+        <w:t>〉</w:t>
+      </w:r>
+      <w:r>
+        <w:rPr>
+          <w:rFonts w:ascii="Calibri Light" w:hAnsi="Calibri Light" w:cs="Calibri Light"/>
+          <w:sz w:val="24"/>
+          <w:szCs w:val="24"/>
+        </w:rPr>
+        <w:t>”</w:t>
+      </w:r>
+      <w:r>
+        <w:rPr>
+          <w:rFonts w:asciiTheme="majorHAnsi" w:hAnsiTheme="majorHAnsi" w:cstheme="majorHAnsi"/>
+          <w:sz w:val="24"/>
+          <w:szCs w:val="24"/>
+        </w:rPr>
+        <w:t xml:space="preserve"> denotes your DNI, NIE, or passport number, </w:t>
+      </w:r>
+      <w:r>
+        <w:rPr>
+          <w:rFonts w:ascii="Calibri Light" w:hAnsi="Calibri Light" w:cs="Calibri Light"/>
+          <w:sz w:val="24"/>
+          <w:szCs w:val="24"/>
+        </w:rPr>
+        <w:t>“</w:t>
+      </w:r>
+      <w:r>
+        <w:rPr>
+          <w:rFonts w:ascii="Cambria Math" w:hAnsi="Cambria Math" w:cs="Cambria Math"/>
+          <w:sz w:val="24"/>
+          <w:szCs w:val="24"/>
+        </w:rPr>
+        <w:t>〈</w:t>
+      </w:r>
       <w:r>
         <w:rPr>
           <w:rFonts w:asciiTheme="majorHAnsi" w:hAnsiTheme="majorHAnsi" w:cstheme="majorHAnsi"/>
@@ -4557,7 +3150,6 @@
         </w:rPr>
         <w:t>surname</w:t>
       </w:r>
-      <w:proofErr w:type="spellEnd"/>
       <w:r>
         <w:rPr>
           <w:rFonts w:ascii="Cambria Math" w:hAnsi="Cambria Math" w:cs="Cambria Math"/>
@@ -4568,11 +3160,27 @@
       </w:r>
       <w:r>
         <w:rPr>
-          <w:rFonts w:asciiTheme="majorHAnsi" w:hAnsiTheme="majorHAnsi" w:cstheme="majorHAnsi"/>
-          <w:sz w:val="24"/>
-          <w:szCs w:val="24"/>
-        </w:rPr>
-        <w:t xml:space="preserve">, </w:t>
+          <w:rFonts w:ascii="Calibri Light" w:hAnsi="Calibri Light" w:cs="Calibri Light"/>
+          <w:sz w:val="24"/>
+          <w:szCs w:val="24"/>
+        </w:rPr>
+        <w:t>”</w:t>
+      </w:r>
+      <w:r>
+        <w:rPr>
+          <w:rFonts w:asciiTheme="majorHAnsi" w:hAnsiTheme="majorHAnsi" w:cstheme="majorHAnsi"/>
+          <w:sz w:val="24"/>
+          <w:szCs w:val="24"/>
+        </w:rPr>
+        <w:t xml:space="preserve"> denotes your surname/s, and </w:t>
+      </w:r>
+      <w:r>
+        <w:rPr>
+          <w:rFonts w:ascii="Calibri Light" w:hAnsi="Calibri Light" w:cs="Calibri Light"/>
+          <w:sz w:val="24"/>
+          <w:szCs w:val="24"/>
+        </w:rPr>
+        <w:t>“</w:t>
       </w:r>
       <w:r>
         <w:rPr>
@@ -4612,307 +3220,7 @@
           <w:sz w:val="24"/>
           <w:szCs w:val="24"/>
         </w:rPr>
-        <w:t xml:space="preserve">, </w:t>
-      </w:r>
-      <w:proofErr w:type="spellStart"/>
-      <w:r>
-        <w:rPr>
-          <w:rFonts w:asciiTheme="majorHAnsi" w:hAnsiTheme="majorHAnsi" w:cstheme="majorHAnsi"/>
-          <w:sz w:val="24"/>
-          <w:szCs w:val="24"/>
-        </w:rPr>
-        <w:t>where</w:t>
-      </w:r>
-      <w:proofErr w:type="spellEnd"/>
-      <w:r>
-        <w:rPr>
-          <w:rFonts w:asciiTheme="majorHAnsi" w:hAnsiTheme="majorHAnsi" w:cstheme="majorHAnsi"/>
-          <w:sz w:val="24"/>
-          <w:szCs w:val="24"/>
-        </w:rPr>
-        <w:t xml:space="preserve"> </w:t>
-      </w:r>
-      <w:r>
-        <w:rPr>
-          <w:rFonts w:ascii="Calibri Light" w:hAnsi="Calibri Light" w:cs="Calibri Light"/>
-          <w:sz w:val="24"/>
-          <w:szCs w:val="24"/>
-        </w:rPr>
-        <w:t>“</w:t>
-      </w:r>
-      <w:r>
-        <w:rPr>
-          <w:rFonts w:ascii="Cambria Math" w:hAnsi="Cambria Math" w:cs="Cambria Math"/>
-          <w:sz w:val="24"/>
-          <w:szCs w:val="24"/>
-        </w:rPr>
-        <w:t>〈</w:t>
-      </w:r>
-      <w:r>
-        <w:rPr>
-          <w:rFonts w:asciiTheme="majorHAnsi" w:hAnsiTheme="majorHAnsi" w:cstheme="majorHAnsi"/>
-          <w:sz w:val="24"/>
-          <w:szCs w:val="24"/>
-        </w:rPr>
-        <w:t>id-</w:t>
-      </w:r>
-      <w:proofErr w:type="spellStart"/>
-      <w:r>
-        <w:rPr>
-          <w:rFonts w:asciiTheme="majorHAnsi" w:hAnsiTheme="majorHAnsi" w:cstheme="majorHAnsi"/>
-          <w:sz w:val="24"/>
-          <w:szCs w:val="24"/>
-        </w:rPr>
-        <w:t>number</w:t>
-      </w:r>
-      <w:proofErr w:type="spellEnd"/>
-      <w:r>
-        <w:rPr>
-          <w:rFonts w:ascii="Cambria Math" w:hAnsi="Cambria Math" w:cs="Cambria Math"/>
-          <w:sz w:val="24"/>
-          <w:szCs w:val="24"/>
-        </w:rPr>
-        <w:t>〉</w:t>
-      </w:r>
-      <w:r>
-        <w:rPr>
-          <w:rFonts w:ascii="Calibri Light" w:hAnsi="Calibri Light" w:cs="Calibri Light"/>
-          <w:sz w:val="24"/>
-          <w:szCs w:val="24"/>
-        </w:rPr>
-        <w:t>”</w:t>
-      </w:r>
-      <w:r>
-        <w:rPr>
-          <w:rFonts w:asciiTheme="majorHAnsi" w:hAnsiTheme="majorHAnsi" w:cstheme="majorHAnsi"/>
-          <w:sz w:val="24"/>
-          <w:szCs w:val="24"/>
-        </w:rPr>
-        <w:t xml:space="preserve"> denotes </w:t>
-      </w:r>
-      <w:proofErr w:type="spellStart"/>
-      <w:r>
-        <w:rPr>
-          <w:rFonts w:asciiTheme="majorHAnsi" w:hAnsiTheme="majorHAnsi" w:cstheme="majorHAnsi"/>
-          <w:sz w:val="24"/>
-          <w:szCs w:val="24"/>
-        </w:rPr>
-        <w:t>your</w:t>
-      </w:r>
-      <w:proofErr w:type="spellEnd"/>
-      <w:r>
-        <w:rPr>
-          <w:rFonts w:asciiTheme="majorHAnsi" w:hAnsiTheme="majorHAnsi" w:cstheme="majorHAnsi"/>
-          <w:sz w:val="24"/>
-          <w:szCs w:val="24"/>
-        </w:rPr>
-        <w:t xml:space="preserve"> DNI, NIE, </w:t>
-      </w:r>
-      <w:proofErr w:type="spellStart"/>
-      <w:r>
-        <w:rPr>
-          <w:rFonts w:asciiTheme="majorHAnsi" w:hAnsiTheme="majorHAnsi" w:cstheme="majorHAnsi"/>
-          <w:sz w:val="24"/>
-          <w:szCs w:val="24"/>
-        </w:rPr>
-        <w:t>or</w:t>
-      </w:r>
-      <w:proofErr w:type="spellEnd"/>
-      <w:r>
-        <w:rPr>
-          <w:rFonts w:asciiTheme="majorHAnsi" w:hAnsiTheme="majorHAnsi" w:cstheme="majorHAnsi"/>
-          <w:sz w:val="24"/>
-          <w:szCs w:val="24"/>
-        </w:rPr>
-        <w:t xml:space="preserve"> </w:t>
-      </w:r>
-      <w:proofErr w:type="spellStart"/>
-      <w:r>
-        <w:rPr>
-          <w:rFonts w:asciiTheme="majorHAnsi" w:hAnsiTheme="majorHAnsi" w:cstheme="majorHAnsi"/>
-          <w:sz w:val="24"/>
-          <w:szCs w:val="24"/>
-        </w:rPr>
-        <w:t>passport</w:t>
-      </w:r>
-      <w:proofErr w:type="spellEnd"/>
-      <w:r>
-        <w:rPr>
-          <w:rFonts w:asciiTheme="majorHAnsi" w:hAnsiTheme="majorHAnsi" w:cstheme="majorHAnsi"/>
-          <w:sz w:val="24"/>
-          <w:szCs w:val="24"/>
-        </w:rPr>
-        <w:t xml:space="preserve"> </w:t>
-      </w:r>
-      <w:proofErr w:type="spellStart"/>
-      <w:r>
-        <w:rPr>
-          <w:rFonts w:asciiTheme="majorHAnsi" w:hAnsiTheme="majorHAnsi" w:cstheme="majorHAnsi"/>
-          <w:sz w:val="24"/>
-          <w:szCs w:val="24"/>
-        </w:rPr>
-        <w:t>number</w:t>
-      </w:r>
-      <w:proofErr w:type="spellEnd"/>
-      <w:r>
-        <w:rPr>
-          <w:rFonts w:asciiTheme="majorHAnsi" w:hAnsiTheme="majorHAnsi" w:cstheme="majorHAnsi"/>
-          <w:sz w:val="24"/>
-          <w:szCs w:val="24"/>
-        </w:rPr>
-        <w:t xml:space="preserve">, </w:t>
-      </w:r>
-      <w:r>
-        <w:rPr>
-          <w:rFonts w:ascii="Calibri Light" w:hAnsi="Calibri Light" w:cs="Calibri Light"/>
-          <w:sz w:val="24"/>
-          <w:szCs w:val="24"/>
-        </w:rPr>
-        <w:t>“</w:t>
-      </w:r>
-      <w:r>
-        <w:rPr>
-          <w:rFonts w:ascii="Cambria Math" w:hAnsi="Cambria Math" w:cs="Cambria Math"/>
-          <w:sz w:val="24"/>
-          <w:szCs w:val="24"/>
-        </w:rPr>
-        <w:t>〈</w:t>
-      </w:r>
-      <w:proofErr w:type="spellStart"/>
-      <w:r>
-        <w:rPr>
-          <w:rFonts w:asciiTheme="majorHAnsi" w:hAnsiTheme="majorHAnsi" w:cstheme="majorHAnsi"/>
-          <w:sz w:val="24"/>
-          <w:szCs w:val="24"/>
-        </w:rPr>
-        <w:t>surname</w:t>
-      </w:r>
-      <w:proofErr w:type="spellEnd"/>
-      <w:r>
-        <w:rPr>
-          <w:rFonts w:ascii="Cambria Math" w:hAnsi="Cambria Math" w:cs="Cambria Math"/>
-          <w:sz w:val="24"/>
-          <w:szCs w:val="24"/>
-        </w:rPr>
-        <w:t>〉</w:t>
-      </w:r>
-      <w:r>
-        <w:rPr>
-          <w:rFonts w:ascii="Calibri Light" w:hAnsi="Calibri Light" w:cs="Calibri Light"/>
-          <w:sz w:val="24"/>
-          <w:szCs w:val="24"/>
-        </w:rPr>
-        <w:t>”</w:t>
-      </w:r>
-      <w:r>
-        <w:rPr>
-          <w:rFonts w:asciiTheme="majorHAnsi" w:hAnsiTheme="majorHAnsi" w:cstheme="majorHAnsi"/>
-          <w:sz w:val="24"/>
-          <w:szCs w:val="24"/>
-        </w:rPr>
-        <w:t xml:space="preserve"> denotes </w:t>
-      </w:r>
-      <w:proofErr w:type="spellStart"/>
-      <w:r>
-        <w:rPr>
-          <w:rFonts w:asciiTheme="majorHAnsi" w:hAnsiTheme="majorHAnsi" w:cstheme="majorHAnsi"/>
-          <w:sz w:val="24"/>
-          <w:szCs w:val="24"/>
-        </w:rPr>
-        <w:t>your</w:t>
-      </w:r>
-      <w:proofErr w:type="spellEnd"/>
-      <w:r>
-        <w:rPr>
-          <w:rFonts w:asciiTheme="majorHAnsi" w:hAnsiTheme="majorHAnsi" w:cstheme="majorHAnsi"/>
-          <w:sz w:val="24"/>
-          <w:szCs w:val="24"/>
-        </w:rPr>
-        <w:t xml:space="preserve"> </w:t>
-      </w:r>
-      <w:proofErr w:type="spellStart"/>
-      <w:r>
-        <w:rPr>
-          <w:rFonts w:asciiTheme="majorHAnsi" w:hAnsiTheme="majorHAnsi" w:cstheme="majorHAnsi"/>
-          <w:sz w:val="24"/>
-          <w:szCs w:val="24"/>
-        </w:rPr>
-        <w:t>surname</w:t>
-      </w:r>
-      <w:proofErr w:type="spellEnd"/>
-      <w:r>
-        <w:rPr>
-          <w:rFonts w:asciiTheme="majorHAnsi" w:hAnsiTheme="majorHAnsi" w:cstheme="majorHAnsi"/>
-          <w:sz w:val="24"/>
-          <w:szCs w:val="24"/>
-        </w:rPr>
-        <w:t xml:space="preserve">/s, and </w:t>
-      </w:r>
-      <w:r>
-        <w:rPr>
-          <w:rFonts w:ascii="Calibri Light" w:hAnsi="Calibri Light" w:cs="Calibri Light"/>
-          <w:sz w:val="24"/>
-          <w:szCs w:val="24"/>
-        </w:rPr>
-        <w:t>“</w:t>
-      </w:r>
-      <w:r>
-        <w:rPr>
-          <w:rFonts w:ascii="Cambria Math" w:hAnsi="Cambria Math" w:cs="Cambria Math"/>
-          <w:sz w:val="24"/>
-          <w:szCs w:val="24"/>
-        </w:rPr>
-        <w:t>〈</w:t>
-      </w:r>
-      <w:r>
-        <w:rPr>
-          <w:rFonts w:asciiTheme="majorHAnsi" w:hAnsiTheme="majorHAnsi" w:cstheme="majorHAnsi"/>
-          <w:sz w:val="24"/>
-          <w:szCs w:val="24"/>
-        </w:rPr>
-        <w:t>name</w:t>
-      </w:r>
-      <w:r>
-        <w:rPr>
-          <w:rFonts w:ascii="Cambria Math" w:hAnsi="Cambria Math" w:cs="Cambria Math"/>
-          <w:sz w:val="24"/>
-          <w:szCs w:val="24"/>
-        </w:rPr>
-        <w:t>〉</w:t>
-      </w:r>
-      <w:r>
-        <w:rPr>
-          <w:rFonts w:ascii="Calibri Light" w:hAnsi="Calibri Light" w:cs="Calibri Light"/>
-          <w:sz w:val="24"/>
-          <w:szCs w:val="24"/>
-        </w:rPr>
-        <w:t>”</w:t>
-      </w:r>
-      <w:r>
-        <w:rPr>
-          <w:rFonts w:asciiTheme="majorHAnsi" w:hAnsiTheme="majorHAnsi" w:cstheme="majorHAnsi"/>
-          <w:sz w:val="24"/>
-          <w:szCs w:val="24"/>
-        </w:rPr>
-        <w:t xml:space="preserve"> denotes </w:t>
-      </w:r>
-      <w:proofErr w:type="spellStart"/>
-      <w:r>
-        <w:rPr>
-          <w:rFonts w:asciiTheme="majorHAnsi" w:hAnsiTheme="majorHAnsi" w:cstheme="majorHAnsi"/>
-          <w:sz w:val="24"/>
-          <w:szCs w:val="24"/>
-        </w:rPr>
-        <w:t>your</w:t>
-      </w:r>
-      <w:proofErr w:type="spellEnd"/>
-      <w:r>
-        <w:rPr>
-          <w:rFonts w:asciiTheme="majorHAnsi" w:hAnsiTheme="majorHAnsi" w:cstheme="majorHAnsi"/>
-          <w:sz w:val="24"/>
-          <w:szCs w:val="24"/>
-        </w:rPr>
-        <w:t xml:space="preserve"> name/s.</w:t>
+        <w:t xml:space="preserve"> denotes your name/s.</w:t>
       </w:r>
     </w:p>
     <w:p>
@@ -4935,468 +3243,8 @@
           <w:sz w:val="24"/>
           <w:szCs w:val="24"/>
         </w:rPr>
-        <w:t xml:space="preserve">Tarea 3: </w:t>
-      </w:r>
-      <w:proofErr w:type="spellStart"/>
-      <w:r>
-        <w:rPr>
-          <w:rFonts w:asciiTheme="majorHAnsi" w:hAnsiTheme="majorHAnsi" w:cstheme="majorHAnsi"/>
-          <w:sz w:val="24"/>
-          <w:szCs w:val="24"/>
-        </w:rPr>
-        <w:t>The</w:t>
-      </w:r>
-      <w:proofErr w:type="spellEnd"/>
-      <w:r>
-        <w:rPr>
-          <w:rFonts w:asciiTheme="majorHAnsi" w:hAnsiTheme="majorHAnsi" w:cstheme="majorHAnsi"/>
-          <w:sz w:val="24"/>
-          <w:szCs w:val="24"/>
-        </w:rPr>
-        <w:t xml:space="preserve"> </w:t>
-      </w:r>
-      <w:proofErr w:type="spellStart"/>
-      <w:r>
-        <w:rPr>
-          <w:rFonts w:asciiTheme="majorHAnsi" w:hAnsiTheme="majorHAnsi" w:cstheme="majorHAnsi"/>
-          <w:sz w:val="24"/>
-          <w:szCs w:val="24"/>
-        </w:rPr>
-        <w:t>system</w:t>
-      </w:r>
-      <w:proofErr w:type="spellEnd"/>
-      <w:r>
-        <w:rPr>
-          <w:rFonts w:asciiTheme="majorHAnsi" w:hAnsiTheme="majorHAnsi" w:cstheme="majorHAnsi"/>
-          <w:sz w:val="24"/>
-          <w:szCs w:val="24"/>
-        </w:rPr>
-        <w:t xml:space="preserve"> </w:t>
-      </w:r>
-      <w:proofErr w:type="spellStart"/>
-      <w:r>
-        <w:rPr>
-          <w:rFonts w:asciiTheme="majorHAnsi" w:hAnsiTheme="majorHAnsi" w:cstheme="majorHAnsi"/>
-          <w:sz w:val="24"/>
-          <w:szCs w:val="24"/>
-        </w:rPr>
-        <w:t>must</w:t>
-      </w:r>
-      <w:proofErr w:type="spellEnd"/>
-      <w:r>
-        <w:rPr>
-          <w:rFonts w:asciiTheme="majorHAnsi" w:hAnsiTheme="majorHAnsi" w:cstheme="majorHAnsi"/>
-          <w:sz w:val="24"/>
-          <w:szCs w:val="24"/>
-        </w:rPr>
-        <w:t xml:space="preserve"> be </w:t>
-      </w:r>
-      <w:proofErr w:type="spellStart"/>
-      <w:r>
-        <w:rPr>
-          <w:rFonts w:asciiTheme="majorHAnsi" w:hAnsiTheme="majorHAnsi" w:cstheme="majorHAnsi"/>
-          <w:sz w:val="24"/>
-          <w:szCs w:val="24"/>
-        </w:rPr>
-        <w:t>internationalised</w:t>
-      </w:r>
-      <w:proofErr w:type="spellEnd"/>
-      <w:r>
-        <w:rPr>
-          <w:rFonts w:asciiTheme="majorHAnsi" w:hAnsiTheme="majorHAnsi" w:cstheme="majorHAnsi"/>
-          <w:sz w:val="24"/>
-          <w:szCs w:val="24"/>
-        </w:rPr>
-        <w:t xml:space="preserve"> in English and </w:t>
-      </w:r>
-      <w:proofErr w:type="spellStart"/>
-      <w:r>
-        <w:rPr>
-          <w:rFonts w:asciiTheme="majorHAnsi" w:hAnsiTheme="majorHAnsi" w:cstheme="majorHAnsi"/>
-          <w:sz w:val="24"/>
-          <w:szCs w:val="24"/>
-        </w:rPr>
-        <w:t>Spanish</w:t>
-      </w:r>
-      <w:proofErr w:type="spellEnd"/>
-      <w:r>
-        <w:rPr>
-          <w:rFonts w:asciiTheme="majorHAnsi" w:hAnsiTheme="majorHAnsi" w:cstheme="majorHAnsi"/>
-          <w:sz w:val="24"/>
-          <w:szCs w:val="24"/>
-        </w:rPr>
-        <w:t xml:space="preserve">. </w:t>
-      </w:r>
-      <w:proofErr w:type="spellStart"/>
-      <w:r>
-        <w:rPr>
-          <w:rFonts w:asciiTheme="majorHAnsi" w:hAnsiTheme="majorHAnsi" w:cstheme="majorHAnsi"/>
-          <w:sz w:val="24"/>
-          <w:szCs w:val="24"/>
-        </w:rPr>
-        <w:t>Other</w:t>
-      </w:r>
-      <w:proofErr w:type="spellEnd"/>
-      <w:r>
-        <w:rPr>
-          <w:rFonts w:asciiTheme="majorHAnsi" w:hAnsiTheme="majorHAnsi" w:cstheme="majorHAnsi"/>
-          <w:sz w:val="24"/>
-          <w:szCs w:val="24"/>
-        </w:rPr>
-        <w:t xml:space="preserve"> mainstream </w:t>
-      </w:r>
-      <w:proofErr w:type="spellStart"/>
-      <w:r>
-        <w:rPr>
-          <w:rFonts w:asciiTheme="majorHAnsi" w:hAnsiTheme="majorHAnsi" w:cstheme="majorHAnsi"/>
-          <w:sz w:val="24"/>
-          <w:szCs w:val="24"/>
-        </w:rPr>
-        <w:t>languages</w:t>
-      </w:r>
-      <w:proofErr w:type="spellEnd"/>
-      <w:r>
-        <w:rPr>
-          <w:rFonts w:asciiTheme="majorHAnsi" w:hAnsiTheme="majorHAnsi" w:cstheme="majorHAnsi"/>
-          <w:sz w:val="24"/>
-          <w:szCs w:val="24"/>
-        </w:rPr>
-        <w:t xml:space="preserve"> are </w:t>
-      </w:r>
-      <w:proofErr w:type="spellStart"/>
-      <w:r>
-        <w:rPr>
-          <w:rFonts w:asciiTheme="majorHAnsi" w:hAnsiTheme="majorHAnsi" w:cstheme="majorHAnsi"/>
-          <w:sz w:val="24"/>
-          <w:szCs w:val="24"/>
-        </w:rPr>
-        <w:t>welcome</w:t>
-      </w:r>
-      <w:proofErr w:type="spellEnd"/>
-      <w:r>
-        <w:rPr>
-          <w:rFonts w:asciiTheme="majorHAnsi" w:hAnsiTheme="majorHAnsi" w:cstheme="majorHAnsi"/>
-          <w:sz w:val="24"/>
-          <w:szCs w:val="24"/>
-        </w:rPr>
-        <w:t xml:space="preserve">, </w:t>
-      </w:r>
-      <w:proofErr w:type="spellStart"/>
-      <w:r>
-        <w:rPr>
-          <w:rFonts w:asciiTheme="majorHAnsi" w:hAnsiTheme="majorHAnsi" w:cstheme="majorHAnsi"/>
-          <w:sz w:val="24"/>
-          <w:szCs w:val="24"/>
-        </w:rPr>
-        <w:t>but</w:t>
-      </w:r>
-      <w:proofErr w:type="spellEnd"/>
-      <w:r>
-        <w:rPr>
-          <w:rFonts w:asciiTheme="majorHAnsi" w:hAnsiTheme="majorHAnsi" w:cstheme="majorHAnsi"/>
-          <w:sz w:val="24"/>
-          <w:szCs w:val="24"/>
-        </w:rPr>
-        <w:t xml:space="preserve"> </w:t>
-      </w:r>
-      <w:proofErr w:type="spellStart"/>
-      <w:r>
-        <w:rPr>
-          <w:rFonts w:asciiTheme="majorHAnsi" w:hAnsiTheme="majorHAnsi" w:cstheme="majorHAnsi"/>
-          <w:sz w:val="24"/>
-          <w:szCs w:val="24"/>
-        </w:rPr>
-        <w:t>not</w:t>
-      </w:r>
-      <w:proofErr w:type="spellEnd"/>
-      <w:r>
-        <w:rPr>
-          <w:rFonts w:asciiTheme="majorHAnsi" w:hAnsiTheme="majorHAnsi" w:cstheme="majorHAnsi"/>
-          <w:sz w:val="24"/>
-          <w:szCs w:val="24"/>
-        </w:rPr>
-        <w:t xml:space="preserve"> </w:t>
-      </w:r>
-      <w:proofErr w:type="spellStart"/>
-      <w:r>
-        <w:rPr>
-          <w:rFonts w:asciiTheme="majorHAnsi" w:hAnsiTheme="majorHAnsi" w:cstheme="majorHAnsi"/>
-          <w:sz w:val="24"/>
-          <w:szCs w:val="24"/>
-        </w:rPr>
-        <w:t>required</w:t>
-      </w:r>
-      <w:proofErr w:type="spellEnd"/>
-      <w:r>
-        <w:rPr>
-          <w:rFonts w:asciiTheme="majorHAnsi" w:hAnsiTheme="majorHAnsi" w:cstheme="majorHAnsi"/>
-          <w:sz w:val="24"/>
-          <w:szCs w:val="24"/>
-        </w:rPr>
-        <w:t xml:space="preserve">. </w:t>
-      </w:r>
-      <w:proofErr w:type="spellStart"/>
-      <w:r>
-        <w:rPr>
-          <w:rFonts w:asciiTheme="majorHAnsi" w:hAnsiTheme="majorHAnsi" w:cstheme="majorHAnsi"/>
-          <w:sz w:val="24"/>
-          <w:szCs w:val="24"/>
-        </w:rPr>
-        <w:t>This</w:t>
-      </w:r>
-      <w:proofErr w:type="spellEnd"/>
-      <w:r>
-        <w:rPr>
-          <w:rFonts w:asciiTheme="majorHAnsi" w:hAnsiTheme="majorHAnsi" w:cstheme="majorHAnsi"/>
-          <w:sz w:val="24"/>
-          <w:szCs w:val="24"/>
-        </w:rPr>
-        <w:t xml:space="preserve"> </w:t>
-      </w:r>
-      <w:proofErr w:type="spellStart"/>
-      <w:r>
-        <w:rPr>
-          <w:rFonts w:asciiTheme="majorHAnsi" w:hAnsiTheme="majorHAnsi" w:cstheme="majorHAnsi"/>
-          <w:sz w:val="24"/>
-          <w:szCs w:val="24"/>
-        </w:rPr>
-        <w:t>requirement</w:t>
-      </w:r>
-      <w:proofErr w:type="spellEnd"/>
-      <w:r>
-        <w:rPr>
-          <w:rFonts w:asciiTheme="majorHAnsi" w:hAnsiTheme="majorHAnsi" w:cstheme="majorHAnsi"/>
-          <w:sz w:val="24"/>
-          <w:szCs w:val="24"/>
-        </w:rPr>
-        <w:t xml:space="preserve"> </w:t>
-      </w:r>
-      <w:proofErr w:type="spellStart"/>
-      <w:r>
-        <w:rPr>
-          <w:rFonts w:asciiTheme="majorHAnsi" w:hAnsiTheme="majorHAnsi" w:cstheme="majorHAnsi"/>
-          <w:sz w:val="24"/>
-          <w:szCs w:val="24"/>
-        </w:rPr>
-        <w:t>must</w:t>
-      </w:r>
-      <w:proofErr w:type="spellEnd"/>
-      <w:r>
-        <w:rPr>
-          <w:rFonts w:asciiTheme="majorHAnsi" w:hAnsiTheme="majorHAnsi" w:cstheme="majorHAnsi"/>
-          <w:sz w:val="24"/>
-          <w:szCs w:val="24"/>
-        </w:rPr>
-        <w:t xml:space="preserve"> be </w:t>
-      </w:r>
-      <w:proofErr w:type="spellStart"/>
-      <w:r>
-        <w:rPr>
-          <w:rFonts w:asciiTheme="majorHAnsi" w:hAnsiTheme="majorHAnsi" w:cstheme="majorHAnsi"/>
-          <w:sz w:val="24"/>
-          <w:szCs w:val="24"/>
-        </w:rPr>
-        <w:t>fulfilled</w:t>
-      </w:r>
-      <w:proofErr w:type="spellEnd"/>
-      <w:r>
-        <w:rPr>
-          <w:rFonts w:asciiTheme="majorHAnsi" w:hAnsiTheme="majorHAnsi" w:cstheme="majorHAnsi"/>
-          <w:sz w:val="24"/>
-          <w:szCs w:val="24"/>
-        </w:rPr>
-        <w:t xml:space="preserve"> in </w:t>
-      </w:r>
-      <w:proofErr w:type="spellStart"/>
-      <w:r>
-        <w:rPr>
-          <w:rFonts w:asciiTheme="majorHAnsi" w:hAnsiTheme="majorHAnsi" w:cstheme="majorHAnsi"/>
-          <w:sz w:val="24"/>
-          <w:szCs w:val="24"/>
-        </w:rPr>
-        <w:t>this</w:t>
-      </w:r>
-      <w:proofErr w:type="spellEnd"/>
-      <w:r>
-        <w:rPr>
-          <w:rFonts w:asciiTheme="majorHAnsi" w:hAnsiTheme="majorHAnsi" w:cstheme="majorHAnsi"/>
-          <w:sz w:val="24"/>
-          <w:szCs w:val="24"/>
-        </w:rPr>
-        <w:t xml:space="preserve"> and </w:t>
-      </w:r>
-      <w:proofErr w:type="spellStart"/>
-      <w:r>
-        <w:rPr>
-          <w:rFonts w:asciiTheme="majorHAnsi" w:hAnsiTheme="majorHAnsi" w:cstheme="majorHAnsi"/>
-          <w:sz w:val="24"/>
-          <w:szCs w:val="24"/>
-        </w:rPr>
-        <w:t>every</w:t>
-      </w:r>
-      <w:proofErr w:type="spellEnd"/>
-      <w:r>
-        <w:rPr>
-          <w:rFonts w:asciiTheme="majorHAnsi" w:hAnsiTheme="majorHAnsi" w:cstheme="majorHAnsi"/>
-          <w:sz w:val="24"/>
-          <w:szCs w:val="24"/>
-        </w:rPr>
-        <w:t xml:space="preserve"> </w:t>
-      </w:r>
-      <w:proofErr w:type="spellStart"/>
-      <w:r>
-        <w:rPr>
-          <w:rFonts w:asciiTheme="majorHAnsi" w:hAnsiTheme="majorHAnsi" w:cstheme="majorHAnsi"/>
-          <w:sz w:val="24"/>
-          <w:szCs w:val="24"/>
-        </w:rPr>
-        <w:t>subsequent</w:t>
-      </w:r>
-      <w:proofErr w:type="spellEnd"/>
-      <w:r>
-        <w:rPr>
-          <w:rFonts w:asciiTheme="majorHAnsi" w:hAnsiTheme="majorHAnsi" w:cstheme="majorHAnsi"/>
-          <w:sz w:val="24"/>
-          <w:szCs w:val="24"/>
-        </w:rPr>
-        <w:t xml:space="preserve"> </w:t>
-      </w:r>
-      <w:proofErr w:type="spellStart"/>
-      <w:r>
-        <w:rPr>
-          <w:rFonts w:asciiTheme="majorHAnsi" w:hAnsiTheme="majorHAnsi" w:cstheme="majorHAnsi"/>
-          <w:sz w:val="24"/>
-          <w:szCs w:val="24"/>
-        </w:rPr>
-        <w:t>group</w:t>
-      </w:r>
-      <w:proofErr w:type="spellEnd"/>
-      <w:r>
-        <w:rPr>
-          <w:rFonts w:asciiTheme="majorHAnsi" w:hAnsiTheme="majorHAnsi" w:cstheme="majorHAnsi"/>
-          <w:sz w:val="24"/>
-          <w:szCs w:val="24"/>
-        </w:rPr>
-        <w:t xml:space="preserve"> </w:t>
-      </w:r>
-      <w:proofErr w:type="spellStart"/>
-      <w:r>
-        <w:rPr>
-          <w:rFonts w:asciiTheme="majorHAnsi" w:hAnsiTheme="majorHAnsi" w:cstheme="majorHAnsi"/>
-          <w:sz w:val="24"/>
-          <w:szCs w:val="24"/>
-        </w:rPr>
-        <w:t>or</w:t>
-      </w:r>
-      <w:proofErr w:type="spellEnd"/>
-      <w:r>
-        <w:rPr>
-          <w:rFonts w:asciiTheme="majorHAnsi" w:hAnsiTheme="majorHAnsi" w:cstheme="majorHAnsi"/>
-          <w:sz w:val="24"/>
-          <w:szCs w:val="24"/>
-        </w:rPr>
-        <w:t xml:space="preserve"> individual </w:t>
-      </w:r>
-      <w:proofErr w:type="spellStart"/>
-      <w:r>
-        <w:rPr>
-          <w:rFonts w:asciiTheme="majorHAnsi" w:hAnsiTheme="majorHAnsi" w:cstheme="majorHAnsi"/>
-          <w:sz w:val="24"/>
-          <w:szCs w:val="24"/>
-        </w:rPr>
-        <w:t>deliverable</w:t>
-      </w:r>
-      <w:proofErr w:type="spellEnd"/>
-      <w:r>
-        <w:rPr>
-          <w:rFonts w:asciiTheme="majorHAnsi" w:hAnsiTheme="majorHAnsi" w:cstheme="majorHAnsi"/>
-          <w:sz w:val="24"/>
-          <w:szCs w:val="24"/>
-        </w:rPr>
-        <w:t xml:space="preserve"> </w:t>
-      </w:r>
-      <w:proofErr w:type="spellStart"/>
-      <w:r>
-        <w:rPr>
-          <w:rFonts w:asciiTheme="majorHAnsi" w:hAnsiTheme="majorHAnsi" w:cstheme="majorHAnsi"/>
-          <w:sz w:val="24"/>
-          <w:szCs w:val="24"/>
-        </w:rPr>
-        <w:t>for</w:t>
-      </w:r>
-      <w:proofErr w:type="spellEnd"/>
-      <w:r>
-        <w:rPr>
-          <w:rFonts w:asciiTheme="majorHAnsi" w:hAnsiTheme="majorHAnsi" w:cstheme="majorHAnsi"/>
-          <w:sz w:val="24"/>
-          <w:szCs w:val="24"/>
-        </w:rPr>
-        <w:t xml:space="preserve"> </w:t>
-      </w:r>
-      <w:proofErr w:type="spellStart"/>
-      <w:r>
-        <w:rPr>
-          <w:rFonts w:asciiTheme="majorHAnsi" w:hAnsiTheme="majorHAnsi" w:cstheme="majorHAnsi"/>
-          <w:sz w:val="24"/>
-          <w:szCs w:val="24"/>
-        </w:rPr>
-        <w:t>it</w:t>
-      </w:r>
-      <w:proofErr w:type="spellEnd"/>
-      <w:r>
-        <w:rPr>
-          <w:rFonts w:asciiTheme="majorHAnsi" w:hAnsiTheme="majorHAnsi" w:cstheme="majorHAnsi"/>
-          <w:sz w:val="24"/>
-          <w:szCs w:val="24"/>
-        </w:rPr>
-        <w:t xml:space="preserve"> </w:t>
-      </w:r>
-      <w:proofErr w:type="spellStart"/>
-      <w:r>
-        <w:rPr>
-          <w:rFonts w:asciiTheme="majorHAnsi" w:hAnsiTheme="majorHAnsi" w:cstheme="majorHAnsi"/>
-          <w:sz w:val="24"/>
-          <w:szCs w:val="24"/>
-        </w:rPr>
-        <w:t>to</w:t>
-      </w:r>
-      <w:proofErr w:type="spellEnd"/>
-      <w:r>
-        <w:rPr>
-          <w:rFonts w:asciiTheme="majorHAnsi" w:hAnsiTheme="majorHAnsi" w:cstheme="majorHAnsi"/>
-          <w:sz w:val="24"/>
-          <w:szCs w:val="24"/>
-        </w:rPr>
-        <w:t xml:space="preserve"> be </w:t>
-      </w:r>
-      <w:proofErr w:type="spellStart"/>
-      <w:r>
-        <w:rPr>
-          <w:rFonts w:asciiTheme="majorHAnsi" w:hAnsiTheme="majorHAnsi" w:cstheme="majorHAnsi"/>
-          <w:sz w:val="24"/>
-          <w:szCs w:val="24"/>
-        </w:rPr>
-        <w:t>considered</w:t>
-      </w:r>
-      <w:proofErr w:type="spellEnd"/>
-      <w:r>
-        <w:rPr>
-          <w:rFonts w:asciiTheme="majorHAnsi" w:hAnsiTheme="majorHAnsi" w:cstheme="majorHAnsi"/>
-          <w:sz w:val="24"/>
-          <w:szCs w:val="24"/>
-        </w:rPr>
-        <w:t xml:space="preserve"> </w:t>
-      </w:r>
-      <w:proofErr w:type="spellStart"/>
-      <w:r>
-        <w:rPr>
-          <w:rFonts w:asciiTheme="majorHAnsi" w:hAnsiTheme="majorHAnsi" w:cstheme="majorHAnsi"/>
-          <w:sz w:val="24"/>
-          <w:szCs w:val="24"/>
-        </w:rPr>
-        <w:t>valid</w:t>
-      </w:r>
-      <w:proofErr w:type="spellEnd"/>
+        <w:t>Tarea 3: The system must be internationalised in English and Spanish. Other mainstream languages are welcome, but not required. This requirement must be fulfilled in this and every subsequent group or individual deliverable for it to be considered valid</w:t>
+      </w:r>
     </w:p>
     <w:p>
       <w:pPr>
@@ -5418,43 +3266,7 @@
           <w:sz w:val="24"/>
           <w:szCs w:val="24"/>
         </w:rPr>
-        <w:t xml:space="preserve">Tarea 4: Produce a </w:t>
-      </w:r>
-      <w:proofErr w:type="spellStart"/>
-      <w:r>
-        <w:rPr>
-          <w:rFonts w:asciiTheme="majorHAnsi" w:hAnsiTheme="majorHAnsi" w:cstheme="majorHAnsi"/>
-          <w:sz w:val="24"/>
-          <w:szCs w:val="24"/>
-        </w:rPr>
-        <w:t>chartering</w:t>
-      </w:r>
-      <w:proofErr w:type="spellEnd"/>
-      <w:r>
-        <w:rPr>
-          <w:rFonts w:asciiTheme="majorHAnsi" w:hAnsiTheme="majorHAnsi" w:cstheme="majorHAnsi"/>
-          <w:sz w:val="24"/>
-          <w:szCs w:val="24"/>
-        </w:rPr>
-        <w:t xml:space="preserve"> </w:t>
-      </w:r>
-      <w:proofErr w:type="spellStart"/>
-      <w:r>
-        <w:rPr>
-          <w:rFonts w:asciiTheme="majorHAnsi" w:hAnsiTheme="majorHAnsi" w:cstheme="majorHAnsi"/>
-          <w:sz w:val="24"/>
-          <w:szCs w:val="24"/>
-        </w:rPr>
-        <w:t>report</w:t>
-      </w:r>
-      <w:proofErr w:type="spellEnd"/>
-      <w:r>
-        <w:rPr>
-          <w:rFonts w:asciiTheme="majorHAnsi" w:hAnsiTheme="majorHAnsi" w:cstheme="majorHAnsi"/>
-          <w:sz w:val="24"/>
-          <w:szCs w:val="24"/>
-        </w:rPr>
-        <w:t>.</w:t>
+        <w:t>Tarea 4: Produce a chartering report.</w:t>
       </w:r>
     </w:p>
     <w:p>
@@ -5508,61 +3320,7 @@
           <w:sz w:val="24"/>
           <w:szCs w:val="24"/>
         </w:rPr>
-        <w:t xml:space="preserve">Produce </w:t>
-      </w:r>
-      <w:proofErr w:type="spellStart"/>
-      <w:r>
-        <w:rPr>
-          <w:rFonts w:asciiTheme="majorHAnsi" w:hAnsiTheme="majorHAnsi" w:cstheme="majorHAnsi"/>
-          <w:sz w:val="24"/>
-          <w:szCs w:val="24"/>
-        </w:rPr>
-        <w:t>an</w:t>
-      </w:r>
-      <w:proofErr w:type="spellEnd"/>
-      <w:r>
-        <w:rPr>
-          <w:rFonts w:asciiTheme="majorHAnsi" w:hAnsiTheme="majorHAnsi" w:cstheme="majorHAnsi"/>
-          <w:sz w:val="24"/>
-          <w:szCs w:val="24"/>
-        </w:rPr>
-        <w:t xml:space="preserve"> </w:t>
-      </w:r>
-      <w:proofErr w:type="spellStart"/>
-      <w:r>
-        <w:rPr>
-          <w:rFonts w:asciiTheme="majorHAnsi" w:hAnsiTheme="majorHAnsi" w:cstheme="majorHAnsi"/>
-          <w:sz w:val="24"/>
-          <w:szCs w:val="24"/>
-        </w:rPr>
-        <w:t>analysis</w:t>
-      </w:r>
-      <w:proofErr w:type="spellEnd"/>
-      <w:r>
-        <w:rPr>
-          <w:rFonts w:asciiTheme="majorHAnsi" w:hAnsiTheme="majorHAnsi" w:cstheme="majorHAnsi"/>
-          <w:sz w:val="24"/>
-          <w:szCs w:val="24"/>
-        </w:rPr>
-        <w:t xml:space="preserve"> </w:t>
-      </w:r>
-      <w:proofErr w:type="spellStart"/>
-      <w:r>
-        <w:rPr>
-          <w:rFonts w:asciiTheme="majorHAnsi" w:hAnsiTheme="majorHAnsi" w:cstheme="majorHAnsi"/>
-          <w:sz w:val="24"/>
-          <w:szCs w:val="24"/>
-        </w:rPr>
-        <w:t>report</w:t>
-      </w:r>
-      <w:proofErr w:type="spellEnd"/>
-      <w:r>
-        <w:rPr>
-          <w:rFonts w:asciiTheme="majorHAnsi" w:hAnsiTheme="majorHAnsi" w:cstheme="majorHAnsi"/>
-          <w:sz w:val="24"/>
-          <w:szCs w:val="24"/>
-        </w:rPr>
-        <w:t>.</w:t>
+        <w:t>Produce an analysis report.</w:t>
       </w:r>
     </w:p>
     <w:p>
@@ -5585,27 +3343,8 @@
           <w:sz w:val="24"/>
           <w:szCs w:val="24"/>
         </w:rPr>
-        <w:t xml:space="preserve">Tarea 6: Produce </w:t>
-      </w:r>
-      <w:proofErr w:type="spellStart"/>
-      <w:r>
-        <w:rPr>
-          <w:rFonts w:asciiTheme="majorHAnsi" w:hAnsiTheme="majorHAnsi" w:cstheme="majorHAnsi"/>
-          <w:sz w:val="24"/>
-          <w:szCs w:val="24"/>
-        </w:rPr>
-        <w:t>an</w:t>
-      </w:r>
-      <w:proofErr w:type="spellEnd"/>
-      <w:r>
-        <w:rPr>
-          <w:rFonts w:asciiTheme="majorHAnsi" w:hAnsiTheme="majorHAnsi" w:cstheme="majorHAnsi"/>
-          <w:sz w:val="24"/>
-          <w:szCs w:val="24"/>
-        </w:rPr>
-        <w:t xml:space="preserve"> </w:t>
-      </w:r>
-      <w:proofErr w:type="spellStart"/>
+        <w:t xml:space="preserve">Tarea 6: Produce an </w:t>
+      </w:r>
       <w:r>
         <w:rPr>
           <w:rFonts w:asciiTheme="majorHAnsi" w:hAnsiTheme="majorHAnsi" w:cstheme="majorHAnsi"/>
@@ -5614,40 +3353,21 @@
         </w:rPr>
         <w:t>individuals</w:t>
       </w:r>
-      <w:proofErr w:type="spellEnd"/>
-      <w:r>
-        <w:rPr>
-          <w:rFonts w:asciiTheme="majorHAnsi" w:hAnsiTheme="majorHAnsi" w:cstheme="majorHAnsi"/>
-          <w:sz w:val="24"/>
-          <w:szCs w:val="24"/>
-        </w:rPr>
-        <w:t xml:space="preserve"> </w:t>
-      </w:r>
-      <w:proofErr w:type="spellStart"/>
-      <w:r>
-        <w:rPr>
-          <w:rFonts w:asciiTheme="majorHAnsi" w:hAnsiTheme="majorHAnsi" w:cstheme="majorHAnsi"/>
-          <w:sz w:val="24"/>
-          <w:szCs w:val="24"/>
-        </w:rPr>
-        <w:t>report</w:t>
-      </w:r>
-      <w:r>
-        <w:rPr>
-          <w:rFonts w:asciiTheme="majorHAnsi" w:hAnsiTheme="majorHAnsi" w:cstheme="majorHAnsi"/>
-          <w:sz w:val="24"/>
-          <w:szCs w:val="24"/>
-        </w:rPr>
-        <w:t>s</w:t>
-      </w:r>
-      <w:proofErr w:type="spellEnd"/>
-      <w:r>
-        <w:rPr>
-          <w:rFonts w:asciiTheme="majorHAnsi" w:hAnsiTheme="majorHAnsi" w:cstheme="majorHAnsi"/>
-          <w:sz w:val="24"/>
-          <w:szCs w:val="24"/>
-        </w:rPr>
-        <w:t>.</w:t>
+      <w:r>
+        <w:rPr>
+          <w:rFonts w:asciiTheme="majorHAnsi" w:hAnsiTheme="majorHAnsi" w:cstheme="majorHAnsi"/>
+          <w:sz w:val="24"/>
+          <w:szCs w:val="24"/>
+        </w:rPr>
+        <w:t xml:space="preserve"> report</w:t>
+      </w:r>
+      <w:r>
+        <w:rPr>
+          <w:rFonts w:asciiTheme="majorHAnsi" w:hAnsiTheme="majorHAnsi" w:cstheme="majorHAnsi"/>
+          <w:sz w:val="24"/>
+          <w:szCs w:val="24"/>
+        </w:rPr>
+        <w:t>s.</w:t>
       </w:r>
     </w:p>
     <w:p>
@@ -5670,61 +3390,7 @@
           <w:sz w:val="24"/>
           <w:szCs w:val="24"/>
         </w:rPr>
-        <w:t xml:space="preserve">Tarea 7: Produce a </w:t>
-      </w:r>
-      <w:proofErr w:type="spellStart"/>
-      <w:r>
-        <w:rPr>
-          <w:rFonts w:asciiTheme="majorHAnsi" w:hAnsiTheme="majorHAnsi" w:cstheme="majorHAnsi"/>
-          <w:sz w:val="24"/>
-          <w:szCs w:val="24"/>
-        </w:rPr>
-        <w:t>planning</w:t>
-      </w:r>
-      <w:proofErr w:type="spellEnd"/>
-      <w:r>
-        <w:rPr>
-          <w:rFonts w:asciiTheme="majorHAnsi" w:hAnsiTheme="majorHAnsi" w:cstheme="majorHAnsi"/>
-          <w:sz w:val="24"/>
-          <w:szCs w:val="24"/>
-        </w:rPr>
-        <w:t xml:space="preserve"> and </w:t>
-      </w:r>
-      <w:proofErr w:type="spellStart"/>
-      <w:r>
-        <w:rPr>
-          <w:rFonts w:asciiTheme="majorHAnsi" w:hAnsiTheme="majorHAnsi" w:cstheme="majorHAnsi"/>
-          <w:sz w:val="24"/>
-          <w:szCs w:val="24"/>
-        </w:rPr>
-        <w:t>progress</w:t>
-      </w:r>
-      <w:proofErr w:type="spellEnd"/>
-      <w:r>
-        <w:rPr>
-          <w:rFonts w:asciiTheme="majorHAnsi" w:hAnsiTheme="majorHAnsi" w:cstheme="majorHAnsi"/>
-          <w:sz w:val="24"/>
-          <w:szCs w:val="24"/>
-        </w:rPr>
-        <w:t xml:space="preserve"> </w:t>
-      </w:r>
-      <w:proofErr w:type="spellStart"/>
-      <w:r>
-        <w:rPr>
-          <w:rFonts w:asciiTheme="majorHAnsi" w:hAnsiTheme="majorHAnsi" w:cstheme="majorHAnsi"/>
-          <w:sz w:val="24"/>
-          <w:szCs w:val="24"/>
-        </w:rPr>
-        <w:t>report</w:t>
-      </w:r>
-      <w:proofErr w:type="spellEnd"/>
-      <w:r>
-        <w:rPr>
-          <w:rFonts w:asciiTheme="majorHAnsi" w:hAnsiTheme="majorHAnsi" w:cstheme="majorHAnsi"/>
-          <w:sz w:val="24"/>
-          <w:szCs w:val="24"/>
-        </w:rPr>
-        <w:t>.</w:t>
+        <w:t>Tarea 7: Produce a planning and progress report.</w:t>
       </w:r>
     </w:p>
     <w:p>
@@ -5747,637 +3413,7 @@
           <w:sz w:val="24"/>
           <w:szCs w:val="24"/>
         </w:rPr>
-        <w:t xml:space="preserve">Tarea 8: Produce a </w:t>
-      </w:r>
-      <w:proofErr w:type="spellStart"/>
-      <w:r>
-        <w:rPr>
-          <w:rFonts w:asciiTheme="majorHAnsi" w:hAnsiTheme="majorHAnsi" w:cstheme="majorHAnsi"/>
-          <w:sz w:val="24"/>
-          <w:szCs w:val="24"/>
-        </w:rPr>
-        <w:t>report</w:t>
-      </w:r>
-      <w:proofErr w:type="spellEnd"/>
-      <w:r>
-        <w:rPr>
-          <w:rFonts w:asciiTheme="majorHAnsi" w:hAnsiTheme="majorHAnsi" w:cstheme="majorHAnsi"/>
-          <w:sz w:val="24"/>
-          <w:szCs w:val="24"/>
-        </w:rPr>
-        <w:t xml:space="preserve"> </w:t>
-      </w:r>
-      <w:proofErr w:type="spellStart"/>
-      <w:r>
-        <w:rPr>
-          <w:rFonts w:asciiTheme="majorHAnsi" w:hAnsiTheme="majorHAnsi" w:cstheme="majorHAnsi"/>
-          <w:sz w:val="24"/>
-          <w:szCs w:val="24"/>
-        </w:rPr>
-        <w:t>on</w:t>
-      </w:r>
-      <w:proofErr w:type="spellEnd"/>
-      <w:r>
-        <w:rPr>
-          <w:rFonts w:asciiTheme="majorHAnsi" w:hAnsiTheme="majorHAnsi" w:cstheme="majorHAnsi"/>
-          <w:sz w:val="24"/>
-          <w:szCs w:val="24"/>
-        </w:rPr>
-        <w:t xml:space="preserve"> </w:t>
-      </w:r>
-      <w:proofErr w:type="spellStart"/>
-      <w:r>
-        <w:rPr>
-          <w:rFonts w:asciiTheme="majorHAnsi" w:hAnsiTheme="majorHAnsi" w:cstheme="majorHAnsi"/>
-          <w:sz w:val="24"/>
-          <w:szCs w:val="24"/>
-        </w:rPr>
-        <w:t>how</w:t>
-      </w:r>
-      <w:proofErr w:type="spellEnd"/>
-      <w:r>
-        <w:rPr>
-          <w:rFonts w:asciiTheme="majorHAnsi" w:hAnsiTheme="majorHAnsi" w:cstheme="majorHAnsi"/>
-          <w:sz w:val="24"/>
-          <w:szCs w:val="24"/>
-        </w:rPr>
-        <w:t xml:space="preserve"> </w:t>
-      </w:r>
-      <w:proofErr w:type="spellStart"/>
-      <w:r>
-        <w:rPr>
-          <w:rFonts w:asciiTheme="majorHAnsi" w:hAnsiTheme="majorHAnsi" w:cstheme="majorHAnsi"/>
-          <w:sz w:val="24"/>
-          <w:szCs w:val="24"/>
-        </w:rPr>
-        <w:t>you</w:t>
-      </w:r>
-      <w:proofErr w:type="spellEnd"/>
-      <w:r>
-        <w:rPr>
-          <w:rFonts w:asciiTheme="majorHAnsi" w:hAnsiTheme="majorHAnsi" w:cstheme="majorHAnsi"/>
-          <w:sz w:val="24"/>
-          <w:szCs w:val="24"/>
-        </w:rPr>
-        <w:t xml:space="preserve"> </w:t>
-      </w:r>
-      <w:proofErr w:type="spellStart"/>
-      <w:r>
-        <w:rPr>
-          <w:rFonts w:asciiTheme="majorHAnsi" w:hAnsiTheme="majorHAnsi" w:cstheme="majorHAnsi"/>
-          <w:sz w:val="24"/>
-          <w:szCs w:val="24"/>
-        </w:rPr>
-        <w:t>have</w:t>
-      </w:r>
-      <w:proofErr w:type="spellEnd"/>
-      <w:r>
-        <w:rPr>
-          <w:rFonts w:asciiTheme="majorHAnsi" w:hAnsiTheme="majorHAnsi" w:cstheme="majorHAnsi"/>
-          <w:sz w:val="24"/>
-          <w:szCs w:val="24"/>
-        </w:rPr>
-        <w:t xml:space="preserve"> set up </w:t>
-      </w:r>
-      <w:proofErr w:type="spellStart"/>
-      <w:r>
-        <w:rPr>
-          <w:rFonts w:asciiTheme="majorHAnsi" w:hAnsiTheme="majorHAnsi" w:cstheme="majorHAnsi"/>
-          <w:sz w:val="24"/>
-          <w:szCs w:val="24"/>
-        </w:rPr>
-        <w:t>your</w:t>
-      </w:r>
-      <w:proofErr w:type="spellEnd"/>
-      <w:r>
-        <w:rPr>
-          <w:rFonts w:asciiTheme="majorHAnsi" w:hAnsiTheme="majorHAnsi" w:cstheme="majorHAnsi"/>
-          <w:sz w:val="24"/>
-          <w:szCs w:val="24"/>
-        </w:rPr>
-        <w:t xml:space="preserve"> </w:t>
-      </w:r>
-      <w:proofErr w:type="spellStart"/>
-      <w:r>
-        <w:rPr>
-          <w:rFonts w:asciiTheme="majorHAnsi" w:hAnsiTheme="majorHAnsi" w:cstheme="majorHAnsi"/>
-          <w:sz w:val="24"/>
-          <w:szCs w:val="24"/>
-        </w:rPr>
-        <w:t>development</w:t>
-      </w:r>
-      <w:proofErr w:type="spellEnd"/>
-      <w:r>
-        <w:rPr>
-          <w:rFonts w:asciiTheme="majorHAnsi" w:hAnsiTheme="majorHAnsi" w:cstheme="majorHAnsi"/>
-          <w:sz w:val="24"/>
-          <w:szCs w:val="24"/>
-        </w:rPr>
-        <w:t xml:space="preserve"> </w:t>
-      </w:r>
-      <w:proofErr w:type="spellStart"/>
-      <w:r>
-        <w:rPr>
-          <w:rFonts w:asciiTheme="majorHAnsi" w:hAnsiTheme="majorHAnsi" w:cstheme="majorHAnsi"/>
-          <w:sz w:val="24"/>
-          <w:szCs w:val="24"/>
-        </w:rPr>
-        <w:t>configuration</w:t>
-      </w:r>
-      <w:proofErr w:type="spellEnd"/>
-      <w:r>
-        <w:rPr>
-          <w:rFonts w:asciiTheme="majorHAnsi" w:hAnsiTheme="majorHAnsi" w:cstheme="majorHAnsi"/>
-          <w:sz w:val="24"/>
-          <w:szCs w:val="24"/>
-        </w:rPr>
-        <w:t xml:space="preserve">. </w:t>
-      </w:r>
-      <w:proofErr w:type="spellStart"/>
-      <w:r>
-        <w:rPr>
-          <w:rFonts w:asciiTheme="majorHAnsi" w:hAnsiTheme="majorHAnsi" w:cstheme="majorHAnsi"/>
-          <w:sz w:val="24"/>
-          <w:szCs w:val="24"/>
-        </w:rPr>
-        <w:t>We</w:t>
-      </w:r>
-      <w:proofErr w:type="spellEnd"/>
-      <w:r>
-        <w:rPr>
-          <w:rFonts w:asciiTheme="majorHAnsi" w:hAnsiTheme="majorHAnsi" w:cstheme="majorHAnsi"/>
-          <w:sz w:val="24"/>
-          <w:szCs w:val="24"/>
-        </w:rPr>
-        <w:t xml:space="preserve"> are </w:t>
-      </w:r>
-      <w:proofErr w:type="spellStart"/>
-      <w:r>
-        <w:rPr>
-          <w:rFonts w:asciiTheme="majorHAnsi" w:hAnsiTheme="majorHAnsi" w:cstheme="majorHAnsi"/>
-          <w:sz w:val="24"/>
-          <w:szCs w:val="24"/>
-        </w:rPr>
-        <w:t>not</w:t>
-      </w:r>
-      <w:proofErr w:type="spellEnd"/>
-      <w:r>
-        <w:rPr>
-          <w:rFonts w:asciiTheme="majorHAnsi" w:hAnsiTheme="majorHAnsi" w:cstheme="majorHAnsi"/>
-          <w:sz w:val="24"/>
-          <w:szCs w:val="24"/>
-        </w:rPr>
-        <w:t xml:space="preserve"> </w:t>
-      </w:r>
-      <w:proofErr w:type="spellStart"/>
-      <w:r>
-        <w:rPr>
-          <w:rFonts w:asciiTheme="majorHAnsi" w:hAnsiTheme="majorHAnsi" w:cstheme="majorHAnsi"/>
-          <w:sz w:val="24"/>
-          <w:szCs w:val="24"/>
-        </w:rPr>
-        <w:t>asking</w:t>
-      </w:r>
-      <w:proofErr w:type="spellEnd"/>
-      <w:r>
-        <w:rPr>
-          <w:rFonts w:asciiTheme="majorHAnsi" w:hAnsiTheme="majorHAnsi" w:cstheme="majorHAnsi"/>
-          <w:sz w:val="24"/>
-          <w:szCs w:val="24"/>
-        </w:rPr>
-        <w:t xml:space="preserve"> </w:t>
-      </w:r>
-      <w:proofErr w:type="spellStart"/>
-      <w:r>
-        <w:rPr>
-          <w:rFonts w:asciiTheme="majorHAnsi" w:hAnsiTheme="majorHAnsi" w:cstheme="majorHAnsi"/>
-          <w:sz w:val="24"/>
-          <w:szCs w:val="24"/>
-        </w:rPr>
-        <w:t>you</w:t>
-      </w:r>
-      <w:proofErr w:type="spellEnd"/>
-      <w:r>
-        <w:rPr>
-          <w:rFonts w:asciiTheme="majorHAnsi" w:hAnsiTheme="majorHAnsi" w:cstheme="majorHAnsi"/>
-          <w:sz w:val="24"/>
-          <w:szCs w:val="24"/>
-        </w:rPr>
-        <w:t xml:space="preserve"> </w:t>
-      </w:r>
-      <w:proofErr w:type="spellStart"/>
-      <w:r>
-        <w:rPr>
-          <w:rFonts w:asciiTheme="majorHAnsi" w:hAnsiTheme="majorHAnsi" w:cstheme="majorHAnsi"/>
-          <w:sz w:val="24"/>
-          <w:szCs w:val="24"/>
-        </w:rPr>
-        <w:t>to</w:t>
-      </w:r>
-      <w:proofErr w:type="spellEnd"/>
-      <w:r>
-        <w:rPr>
-          <w:rFonts w:asciiTheme="majorHAnsi" w:hAnsiTheme="majorHAnsi" w:cstheme="majorHAnsi"/>
-          <w:sz w:val="24"/>
-          <w:szCs w:val="24"/>
-        </w:rPr>
-        <w:t xml:space="preserve"> reproduce </w:t>
-      </w:r>
-      <w:proofErr w:type="spellStart"/>
-      <w:r>
-        <w:rPr>
-          <w:rFonts w:asciiTheme="majorHAnsi" w:hAnsiTheme="majorHAnsi" w:cstheme="majorHAnsi"/>
-          <w:sz w:val="24"/>
-          <w:szCs w:val="24"/>
-        </w:rPr>
-        <w:t>the</w:t>
-      </w:r>
-      <w:proofErr w:type="spellEnd"/>
-      <w:r>
-        <w:rPr>
-          <w:rFonts w:asciiTheme="majorHAnsi" w:hAnsiTheme="majorHAnsi" w:cstheme="majorHAnsi"/>
-          <w:sz w:val="24"/>
-          <w:szCs w:val="24"/>
-        </w:rPr>
-        <w:t xml:space="preserve"> </w:t>
-      </w:r>
-      <w:proofErr w:type="spellStart"/>
-      <w:r>
-        <w:rPr>
-          <w:rFonts w:asciiTheme="majorHAnsi" w:hAnsiTheme="majorHAnsi" w:cstheme="majorHAnsi"/>
-          <w:sz w:val="24"/>
-          <w:szCs w:val="24"/>
-        </w:rPr>
-        <w:t>guidelines</w:t>
-      </w:r>
-      <w:proofErr w:type="spellEnd"/>
-      <w:r>
-        <w:rPr>
-          <w:rFonts w:asciiTheme="majorHAnsi" w:hAnsiTheme="majorHAnsi" w:cstheme="majorHAnsi"/>
-          <w:sz w:val="24"/>
-          <w:szCs w:val="24"/>
-        </w:rPr>
-        <w:t xml:space="preserve"> </w:t>
-      </w:r>
-      <w:proofErr w:type="spellStart"/>
-      <w:r>
-        <w:rPr>
-          <w:rFonts w:asciiTheme="majorHAnsi" w:hAnsiTheme="majorHAnsi" w:cstheme="majorHAnsi"/>
-          <w:sz w:val="24"/>
-          <w:szCs w:val="24"/>
-        </w:rPr>
-        <w:t>to</w:t>
-      </w:r>
-      <w:proofErr w:type="spellEnd"/>
-      <w:r>
-        <w:rPr>
-          <w:rFonts w:asciiTheme="majorHAnsi" w:hAnsiTheme="majorHAnsi" w:cstheme="majorHAnsi"/>
-          <w:sz w:val="24"/>
-          <w:szCs w:val="24"/>
-        </w:rPr>
-        <w:t xml:space="preserve"> set </w:t>
-      </w:r>
-      <w:proofErr w:type="spellStart"/>
-      <w:r>
-        <w:rPr>
-          <w:rFonts w:asciiTheme="majorHAnsi" w:hAnsiTheme="majorHAnsi" w:cstheme="majorHAnsi"/>
-          <w:sz w:val="24"/>
-          <w:szCs w:val="24"/>
-        </w:rPr>
-        <w:t>it</w:t>
-      </w:r>
-      <w:proofErr w:type="spellEnd"/>
-      <w:r>
-        <w:rPr>
-          <w:rFonts w:asciiTheme="majorHAnsi" w:hAnsiTheme="majorHAnsi" w:cstheme="majorHAnsi"/>
-          <w:sz w:val="24"/>
-          <w:szCs w:val="24"/>
-        </w:rPr>
-        <w:t xml:space="preserve"> up, </w:t>
-      </w:r>
-      <w:proofErr w:type="spellStart"/>
-      <w:r>
-        <w:rPr>
-          <w:rFonts w:asciiTheme="majorHAnsi" w:hAnsiTheme="majorHAnsi" w:cstheme="majorHAnsi"/>
-          <w:sz w:val="24"/>
-          <w:szCs w:val="24"/>
-        </w:rPr>
-        <w:t>but</w:t>
-      </w:r>
-      <w:proofErr w:type="spellEnd"/>
-      <w:r>
-        <w:rPr>
-          <w:rFonts w:asciiTheme="majorHAnsi" w:hAnsiTheme="majorHAnsi" w:cstheme="majorHAnsi"/>
-          <w:sz w:val="24"/>
-          <w:szCs w:val="24"/>
-        </w:rPr>
-        <w:t xml:space="preserve"> </w:t>
-      </w:r>
-      <w:proofErr w:type="spellStart"/>
-      <w:r>
-        <w:rPr>
-          <w:rFonts w:asciiTheme="majorHAnsi" w:hAnsiTheme="majorHAnsi" w:cstheme="majorHAnsi"/>
-          <w:sz w:val="24"/>
-          <w:szCs w:val="24"/>
-        </w:rPr>
-        <w:t>to</w:t>
-      </w:r>
-      <w:proofErr w:type="spellEnd"/>
-      <w:r>
-        <w:rPr>
-          <w:rFonts w:asciiTheme="majorHAnsi" w:hAnsiTheme="majorHAnsi" w:cstheme="majorHAnsi"/>
-          <w:sz w:val="24"/>
-          <w:szCs w:val="24"/>
-        </w:rPr>
-        <w:t xml:space="preserve"> </w:t>
-      </w:r>
-      <w:proofErr w:type="spellStart"/>
-      <w:r>
-        <w:rPr>
-          <w:rFonts w:asciiTheme="majorHAnsi" w:hAnsiTheme="majorHAnsi" w:cstheme="majorHAnsi"/>
-          <w:sz w:val="24"/>
-          <w:szCs w:val="24"/>
-        </w:rPr>
-        <w:t>make</w:t>
-      </w:r>
-      <w:proofErr w:type="spellEnd"/>
-      <w:r>
-        <w:rPr>
-          <w:rFonts w:asciiTheme="majorHAnsi" w:hAnsiTheme="majorHAnsi" w:cstheme="majorHAnsi"/>
-          <w:sz w:val="24"/>
-          <w:szCs w:val="24"/>
-        </w:rPr>
-        <w:t xml:space="preserve"> </w:t>
-      </w:r>
-      <w:proofErr w:type="spellStart"/>
-      <w:r>
-        <w:rPr>
-          <w:rFonts w:asciiTheme="majorHAnsi" w:hAnsiTheme="majorHAnsi" w:cstheme="majorHAnsi"/>
-          <w:sz w:val="24"/>
-          <w:szCs w:val="24"/>
-        </w:rPr>
-        <w:t>it</w:t>
-      </w:r>
-      <w:proofErr w:type="spellEnd"/>
-      <w:r>
-        <w:rPr>
-          <w:rFonts w:asciiTheme="majorHAnsi" w:hAnsiTheme="majorHAnsi" w:cstheme="majorHAnsi"/>
-          <w:sz w:val="24"/>
-          <w:szCs w:val="24"/>
-        </w:rPr>
-        <w:t xml:space="preserve"> </w:t>
-      </w:r>
-      <w:proofErr w:type="spellStart"/>
-      <w:r>
-        <w:rPr>
-          <w:rFonts w:asciiTheme="majorHAnsi" w:hAnsiTheme="majorHAnsi" w:cstheme="majorHAnsi"/>
-          <w:sz w:val="24"/>
-          <w:szCs w:val="24"/>
-        </w:rPr>
-        <w:t>clear</w:t>
-      </w:r>
-      <w:proofErr w:type="spellEnd"/>
-      <w:r>
-        <w:rPr>
-          <w:rFonts w:asciiTheme="majorHAnsi" w:hAnsiTheme="majorHAnsi" w:cstheme="majorHAnsi"/>
-          <w:sz w:val="24"/>
-          <w:szCs w:val="24"/>
-        </w:rPr>
-        <w:t xml:space="preserve"> </w:t>
-      </w:r>
-      <w:proofErr w:type="spellStart"/>
-      <w:r>
-        <w:rPr>
-          <w:rFonts w:asciiTheme="majorHAnsi" w:hAnsiTheme="majorHAnsi" w:cstheme="majorHAnsi"/>
-          <w:sz w:val="24"/>
-          <w:szCs w:val="24"/>
-        </w:rPr>
-        <w:t>that</w:t>
-      </w:r>
-      <w:proofErr w:type="spellEnd"/>
-      <w:r>
-        <w:rPr>
-          <w:rFonts w:asciiTheme="majorHAnsi" w:hAnsiTheme="majorHAnsi" w:cstheme="majorHAnsi"/>
-          <w:sz w:val="24"/>
-          <w:szCs w:val="24"/>
-        </w:rPr>
-        <w:t xml:space="preserve"> </w:t>
-      </w:r>
-      <w:proofErr w:type="spellStart"/>
-      <w:r>
-        <w:rPr>
-          <w:rFonts w:asciiTheme="majorHAnsi" w:hAnsiTheme="majorHAnsi" w:cstheme="majorHAnsi"/>
-          <w:sz w:val="24"/>
-          <w:szCs w:val="24"/>
-        </w:rPr>
-        <w:t>you</w:t>
-      </w:r>
-      <w:proofErr w:type="spellEnd"/>
-      <w:r>
-        <w:rPr>
-          <w:rFonts w:asciiTheme="majorHAnsi" w:hAnsiTheme="majorHAnsi" w:cstheme="majorHAnsi"/>
-          <w:sz w:val="24"/>
-          <w:szCs w:val="24"/>
-        </w:rPr>
-        <w:t xml:space="preserve"> </w:t>
-      </w:r>
-      <w:proofErr w:type="spellStart"/>
-      <w:r>
-        <w:rPr>
-          <w:rFonts w:asciiTheme="majorHAnsi" w:hAnsiTheme="majorHAnsi" w:cstheme="majorHAnsi"/>
-          <w:sz w:val="24"/>
-          <w:szCs w:val="24"/>
-        </w:rPr>
-        <w:t>have</w:t>
-      </w:r>
-      <w:proofErr w:type="spellEnd"/>
-      <w:r>
-        <w:rPr>
-          <w:rFonts w:asciiTheme="majorHAnsi" w:hAnsiTheme="majorHAnsi" w:cstheme="majorHAnsi"/>
-          <w:sz w:val="24"/>
-          <w:szCs w:val="24"/>
-        </w:rPr>
-        <w:t xml:space="preserve"> </w:t>
-      </w:r>
-      <w:proofErr w:type="spellStart"/>
-      <w:r>
-        <w:rPr>
-          <w:rFonts w:asciiTheme="majorHAnsi" w:hAnsiTheme="majorHAnsi" w:cstheme="majorHAnsi"/>
-          <w:sz w:val="24"/>
-          <w:szCs w:val="24"/>
-        </w:rPr>
-        <w:t>followed</w:t>
-      </w:r>
-      <w:proofErr w:type="spellEnd"/>
-      <w:r>
-        <w:rPr>
-          <w:rFonts w:asciiTheme="majorHAnsi" w:hAnsiTheme="majorHAnsi" w:cstheme="majorHAnsi"/>
-          <w:sz w:val="24"/>
-          <w:szCs w:val="24"/>
-        </w:rPr>
-        <w:t xml:space="preserve"> </w:t>
-      </w:r>
-      <w:proofErr w:type="spellStart"/>
-      <w:r>
-        <w:rPr>
-          <w:rFonts w:asciiTheme="majorHAnsi" w:hAnsiTheme="majorHAnsi" w:cstheme="majorHAnsi"/>
-          <w:sz w:val="24"/>
-          <w:szCs w:val="24"/>
-        </w:rPr>
-        <w:t>them</w:t>
-      </w:r>
-      <w:proofErr w:type="spellEnd"/>
-      <w:r>
-        <w:rPr>
-          <w:rFonts w:asciiTheme="majorHAnsi" w:hAnsiTheme="majorHAnsi" w:cstheme="majorHAnsi"/>
-          <w:sz w:val="24"/>
-          <w:szCs w:val="24"/>
-        </w:rPr>
-        <w:t xml:space="preserve">, and </w:t>
-      </w:r>
-      <w:proofErr w:type="spellStart"/>
-      <w:r>
-        <w:rPr>
-          <w:rFonts w:asciiTheme="majorHAnsi" w:hAnsiTheme="majorHAnsi" w:cstheme="majorHAnsi"/>
-          <w:sz w:val="24"/>
-          <w:szCs w:val="24"/>
-        </w:rPr>
-        <w:t>you</w:t>
-      </w:r>
-      <w:proofErr w:type="spellEnd"/>
-      <w:r>
-        <w:rPr>
-          <w:rFonts w:asciiTheme="majorHAnsi" w:hAnsiTheme="majorHAnsi" w:cstheme="majorHAnsi"/>
-          <w:sz w:val="24"/>
-          <w:szCs w:val="24"/>
-        </w:rPr>
-        <w:t xml:space="preserve"> </w:t>
-      </w:r>
-      <w:proofErr w:type="spellStart"/>
-      <w:r>
-        <w:rPr>
-          <w:rFonts w:asciiTheme="majorHAnsi" w:hAnsiTheme="majorHAnsi" w:cstheme="majorHAnsi"/>
-          <w:sz w:val="24"/>
-          <w:szCs w:val="24"/>
-        </w:rPr>
-        <w:t>have</w:t>
-      </w:r>
-      <w:proofErr w:type="spellEnd"/>
-      <w:r>
-        <w:rPr>
-          <w:rFonts w:asciiTheme="majorHAnsi" w:hAnsiTheme="majorHAnsi" w:cstheme="majorHAnsi"/>
-          <w:sz w:val="24"/>
-          <w:szCs w:val="24"/>
-        </w:rPr>
-        <w:t xml:space="preserve"> </w:t>
-      </w:r>
-      <w:proofErr w:type="spellStart"/>
-      <w:r>
-        <w:rPr>
-          <w:rFonts w:asciiTheme="majorHAnsi" w:hAnsiTheme="majorHAnsi" w:cstheme="majorHAnsi"/>
-          <w:sz w:val="24"/>
-          <w:szCs w:val="24"/>
-        </w:rPr>
-        <w:t>your</w:t>
-      </w:r>
-      <w:proofErr w:type="spellEnd"/>
-      <w:r>
-        <w:rPr>
-          <w:rFonts w:asciiTheme="majorHAnsi" w:hAnsiTheme="majorHAnsi" w:cstheme="majorHAnsi"/>
-          <w:sz w:val="24"/>
-          <w:szCs w:val="24"/>
-        </w:rPr>
-        <w:t xml:space="preserve"> </w:t>
-      </w:r>
-      <w:proofErr w:type="spellStart"/>
-      <w:r>
-        <w:rPr>
-          <w:rFonts w:asciiTheme="majorHAnsi" w:hAnsiTheme="majorHAnsi" w:cstheme="majorHAnsi"/>
-          <w:sz w:val="24"/>
-          <w:szCs w:val="24"/>
-        </w:rPr>
-        <w:t>development</w:t>
-      </w:r>
-      <w:proofErr w:type="spellEnd"/>
-      <w:r>
-        <w:rPr>
-          <w:rFonts w:asciiTheme="majorHAnsi" w:hAnsiTheme="majorHAnsi" w:cstheme="majorHAnsi"/>
-          <w:sz w:val="24"/>
-          <w:szCs w:val="24"/>
-        </w:rPr>
-        <w:t xml:space="preserve"> </w:t>
-      </w:r>
-      <w:proofErr w:type="spellStart"/>
-      <w:r>
-        <w:rPr>
-          <w:rFonts w:asciiTheme="majorHAnsi" w:hAnsiTheme="majorHAnsi" w:cstheme="majorHAnsi"/>
-          <w:sz w:val="24"/>
-          <w:szCs w:val="24"/>
-        </w:rPr>
-        <w:t>configuration</w:t>
-      </w:r>
-      <w:proofErr w:type="spellEnd"/>
-      <w:r>
-        <w:rPr>
-          <w:rFonts w:asciiTheme="majorHAnsi" w:hAnsiTheme="majorHAnsi" w:cstheme="majorHAnsi"/>
-          <w:sz w:val="24"/>
-          <w:szCs w:val="24"/>
-        </w:rPr>
-        <w:t xml:space="preserve"> </w:t>
-      </w:r>
-      <w:proofErr w:type="spellStart"/>
-      <w:r>
-        <w:rPr>
-          <w:rFonts w:asciiTheme="majorHAnsi" w:hAnsiTheme="majorHAnsi" w:cstheme="majorHAnsi"/>
-          <w:sz w:val="24"/>
-          <w:szCs w:val="24"/>
-        </w:rPr>
-        <w:t>ready</w:t>
-      </w:r>
-      <w:proofErr w:type="spellEnd"/>
-      <w:r>
-        <w:rPr>
-          <w:rFonts w:asciiTheme="majorHAnsi" w:hAnsiTheme="majorHAnsi" w:cstheme="majorHAnsi"/>
-          <w:sz w:val="24"/>
-          <w:szCs w:val="24"/>
-        </w:rPr>
-        <w:t xml:space="preserve"> </w:t>
-      </w:r>
-      <w:proofErr w:type="spellStart"/>
-      <w:r>
-        <w:rPr>
-          <w:rFonts w:asciiTheme="majorHAnsi" w:hAnsiTheme="majorHAnsi" w:cstheme="majorHAnsi"/>
-          <w:sz w:val="24"/>
-          <w:szCs w:val="24"/>
-        </w:rPr>
-        <w:t>to</w:t>
-      </w:r>
-      <w:proofErr w:type="spellEnd"/>
-      <w:r>
-        <w:rPr>
-          <w:rFonts w:asciiTheme="majorHAnsi" w:hAnsiTheme="majorHAnsi" w:cstheme="majorHAnsi"/>
-          <w:sz w:val="24"/>
-          <w:szCs w:val="24"/>
-        </w:rPr>
-        <w:t xml:space="preserve"> </w:t>
-      </w:r>
-      <w:proofErr w:type="spellStart"/>
-      <w:r>
-        <w:rPr>
-          <w:rFonts w:asciiTheme="majorHAnsi" w:hAnsiTheme="majorHAnsi" w:cstheme="majorHAnsi"/>
-          <w:sz w:val="24"/>
-          <w:szCs w:val="24"/>
-        </w:rPr>
-        <w:t>work</w:t>
-      </w:r>
-      <w:proofErr w:type="spellEnd"/>
-      <w:r>
-        <w:rPr>
-          <w:rFonts w:asciiTheme="majorHAnsi" w:hAnsiTheme="majorHAnsi" w:cstheme="majorHAnsi"/>
-          <w:sz w:val="24"/>
-          <w:szCs w:val="24"/>
-        </w:rPr>
-        <w:t xml:space="preserve">. </w:t>
+        <w:t xml:space="preserve">Tarea 8: Produce a report on how you have set up your development configuration. We are not asking you to reproduce the guidelines to set it up, but to make it clear that you have followed them, and you have your development configuration ready to work. </w:t>
       </w:r>
     </w:p>
     <w:p>
@@ -6400,216 +3436,8 @@
           <w:sz w:val="24"/>
           <w:szCs w:val="24"/>
         </w:rPr>
-        <w:t xml:space="preserve">Tarea 9: Produce a </w:t>
-      </w:r>
-      <w:proofErr w:type="spellStart"/>
-      <w:r>
-        <w:rPr>
-          <w:rFonts w:asciiTheme="majorHAnsi" w:hAnsiTheme="majorHAnsi" w:cstheme="majorHAnsi"/>
-          <w:sz w:val="24"/>
-          <w:szCs w:val="24"/>
-        </w:rPr>
-        <w:t>report</w:t>
-      </w:r>
-      <w:proofErr w:type="spellEnd"/>
-      <w:r>
-        <w:rPr>
-          <w:rFonts w:asciiTheme="majorHAnsi" w:hAnsiTheme="majorHAnsi" w:cstheme="majorHAnsi"/>
-          <w:sz w:val="24"/>
-          <w:szCs w:val="24"/>
-        </w:rPr>
-        <w:t xml:space="preserve"> </w:t>
-      </w:r>
-      <w:proofErr w:type="spellStart"/>
-      <w:r>
-        <w:rPr>
-          <w:rFonts w:asciiTheme="majorHAnsi" w:hAnsiTheme="majorHAnsi" w:cstheme="majorHAnsi"/>
-          <w:sz w:val="24"/>
-          <w:szCs w:val="24"/>
-        </w:rPr>
-        <w:t>on</w:t>
-      </w:r>
-      <w:proofErr w:type="spellEnd"/>
-      <w:r>
-        <w:rPr>
-          <w:rFonts w:asciiTheme="majorHAnsi" w:hAnsiTheme="majorHAnsi" w:cstheme="majorHAnsi"/>
-          <w:sz w:val="24"/>
-          <w:szCs w:val="24"/>
-        </w:rPr>
-        <w:t xml:space="preserve"> </w:t>
-      </w:r>
-      <w:proofErr w:type="spellStart"/>
-      <w:r>
-        <w:rPr>
-          <w:rFonts w:asciiTheme="majorHAnsi" w:hAnsiTheme="majorHAnsi" w:cstheme="majorHAnsi"/>
-          <w:sz w:val="24"/>
-          <w:szCs w:val="24"/>
-        </w:rPr>
-        <w:t>what</w:t>
-      </w:r>
-      <w:proofErr w:type="spellEnd"/>
-      <w:r>
-        <w:rPr>
-          <w:rFonts w:asciiTheme="majorHAnsi" w:hAnsiTheme="majorHAnsi" w:cstheme="majorHAnsi"/>
-          <w:sz w:val="24"/>
-          <w:szCs w:val="24"/>
-        </w:rPr>
-        <w:t xml:space="preserve"> </w:t>
-      </w:r>
-      <w:proofErr w:type="spellStart"/>
-      <w:r>
-        <w:rPr>
-          <w:rFonts w:asciiTheme="majorHAnsi" w:hAnsiTheme="majorHAnsi" w:cstheme="majorHAnsi"/>
-          <w:sz w:val="24"/>
-          <w:szCs w:val="24"/>
-        </w:rPr>
-        <w:t>you</w:t>
-      </w:r>
-      <w:proofErr w:type="spellEnd"/>
-      <w:r>
-        <w:rPr>
-          <w:rFonts w:asciiTheme="majorHAnsi" w:hAnsiTheme="majorHAnsi" w:cstheme="majorHAnsi"/>
-          <w:sz w:val="24"/>
-          <w:szCs w:val="24"/>
-        </w:rPr>
-        <w:t xml:space="preserve"> </w:t>
-      </w:r>
-      <w:proofErr w:type="spellStart"/>
-      <w:r>
-        <w:rPr>
-          <w:rFonts w:asciiTheme="majorHAnsi" w:hAnsiTheme="majorHAnsi" w:cstheme="majorHAnsi"/>
-          <w:sz w:val="24"/>
-          <w:szCs w:val="24"/>
-        </w:rPr>
-        <w:t>knew</w:t>
-      </w:r>
-      <w:proofErr w:type="spellEnd"/>
-      <w:r>
-        <w:rPr>
-          <w:rFonts w:asciiTheme="majorHAnsi" w:hAnsiTheme="majorHAnsi" w:cstheme="majorHAnsi"/>
-          <w:sz w:val="24"/>
-          <w:szCs w:val="24"/>
-        </w:rPr>
-        <w:t xml:space="preserve"> </w:t>
-      </w:r>
-      <w:proofErr w:type="spellStart"/>
-      <w:r>
-        <w:rPr>
-          <w:rFonts w:asciiTheme="majorHAnsi" w:hAnsiTheme="majorHAnsi" w:cstheme="majorHAnsi"/>
-          <w:sz w:val="24"/>
-          <w:szCs w:val="24"/>
-        </w:rPr>
-        <w:t>about</w:t>
-      </w:r>
-      <w:proofErr w:type="spellEnd"/>
-      <w:r>
-        <w:rPr>
-          <w:rFonts w:asciiTheme="majorHAnsi" w:hAnsiTheme="majorHAnsi" w:cstheme="majorHAnsi"/>
-          <w:sz w:val="24"/>
-          <w:szCs w:val="24"/>
-        </w:rPr>
-        <w:t xml:space="preserve"> </w:t>
-      </w:r>
-      <w:proofErr w:type="spellStart"/>
-      <w:r>
-        <w:rPr>
-          <w:rFonts w:asciiTheme="majorHAnsi" w:hAnsiTheme="majorHAnsi" w:cstheme="majorHAnsi"/>
-          <w:sz w:val="24"/>
-          <w:szCs w:val="24"/>
-        </w:rPr>
-        <w:t>the</w:t>
-      </w:r>
-      <w:proofErr w:type="spellEnd"/>
-      <w:r>
-        <w:rPr>
-          <w:rFonts w:asciiTheme="majorHAnsi" w:hAnsiTheme="majorHAnsi" w:cstheme="majorHAnsi"/>
-          <w:sz w:val="24"/>
-          <w:szCs w:val="24"/>
-        </w:rPr>
-        <w:t xml:space="preserve"> </w:t>
-      </w:r>
-      <w:proofErr w:type="spellStart"/>
-      <w:r>
-        <w:rPr>
-          <w:rFonts w:asciiTheme="majorHAnsi" w:hAnsiTheme="majorHAnsi" w:cstheme="majorHAnsi"/>
-          <w:sz w:val="24"/>
-          <w:szCs w:val="24"/>
-        </w:rPr>
-        <w:t>architecture</w:t>
-      </w:r>
-      <w:proofErr w:type="spellEnd"/>
-      <w:r>
-        <w:rPr>
-          <w:rFonts w:asciiTheme="majorHAnsi" w:hAnsiTheme="majorHAnsi" w:cstheme="majorHAnsi"/>
-          <w:sz w:val="24"/>
-          <w:szCs w:val="24"/>
-        </w:rPr>
-        <w:t xml:space="preserve"> </w:t>
-      </w:r>
-      <w:proofErr w:type="spellStart"/>
-      <w:r>
-        <w:rPr>
-          <w:rFonts w:asciiTheme="majorHAnsi" w:hAnsiTheme="majorHAnsi" w:cstheme="majorHAnsi"/>
-          <w:sz w:val="24"/>
-          <w:szCs w:val="24"/>
-        </w:rPr>
-        <w:t>of</w:t>
-      </w:r>
-      <w:proofErr w:type="spellEnd"/>
-      <w:r>
-        <w:rPr>
-          <w:rFonts w:asciiTheme="majorHAnsi" w:hAnsiTheme="majorHAnsi" w:cstheme="majorHAnsi"/>
-          <w:sz w:val="24"/>
-          <w:szCs w:val="24"/>
-        </w:rPr>
-        <w:t xml:space="preserve"> a WIS </w:t>
-      </w:r>
-      <w:proofErr w:type="spellStart"/>
-      <w:r>
-        <w:rPr>
-          <w:rFonts w:asciiTheme="majorHAnsi" w:hAnsiTheme="majorHAnsi" w:cstheme="majorHAnsi"/>
-          <w:sz w:val="24"/>
-          <w:szCs w:val="24"/>
-        </w:rPr>
-        <w:t>before</w:t>
-      </w:r>
-      <w:proofErr w:type="spellEnd"/>
-      <w:r>
-        <w:rPr>
-          <w:rFonts w:asciiTheme="majorHAnsi" w:hAnsiTheme="majorHAnsi" w:cstheme="majorHAnsi"/>
-          <w:sz w:val="24"/>
-          <w:szCs w:val="24"/>
-        </w:rPr>
-        <w:t xml:space="preserve"> </w:t>
-      </w:r>
-      <w:proofErr w:type="spellStart"/>
-      <w:r>
-        <w:rPr>
-          <w:rFonts w:asciiTheme="majorHAnsi" w:hAnsiTheme="majorHAnsi" w:cstheme="majorHAnsi"/>
-          <w:sz w:val="24"/>
-          <w:szCs w:val="24"/>
-        </w:rPr>
-        <w:t>this</w:t>
-      </w:r>
-      <w:proofErr w:type="spellEnd"/>
-      <w:r>
-        <w:rPr>
-          <w:rFonts w:asciiTheme="majorHAnsi" w:hAnsiTheme="majorHAnsi" w:cstheme="majorHAnsi"/>
-          <w:sz w:val="24"/>
-          <w:szCs w:val="24"/>
-        </w:rPr>
-        <w:t xml:space="preserve"> </w:t>
-      </w:r>
-      <w:proofErr w:type="spellStart"/>
-      <w:r>
-        <w:rPr>
-          <w:rFonts w:asciiTheme="majorHAnsi" w:hAnsiTheme="majorHAnsi" w:cstheme="majorHAnsi"/>
-          <w:sz w:val="24"/>
-          <w:szCs w:val="24"/>
-        </w:rPr>
-        <w:t>subject</w:t>
-      </w:r>
-      <w:proofErr w:type="spellEnd"/>
+        <w:t>Tarea 9: Produce a report on what you knew about the architecture of a WIS before this subject</w:t>
+      </w:r>
     </w:p>
     <w:p>
       <w:pPr>
@@ -6631,187 +3459,7 @@
           <w:sz w:val="24"/>
           <w:szCs w:val="24"/>
         </w:rPr>
-        <w:t xml:space="preserve">Tarea 10: Produce a </w:t>
-      </w:r>
-      <w:proofErr w:type="spellStart"/>
-      <w:r>
-        <w:rPr>
-          <w:rFonts w:asciiTheme="majorHAnsi" w:hAnsiTheme="majorHAnsi" w:cstheme="majorHAnsi"/>
-          <w:sz w:val="24"/>
-          <w:szCs w:val="24"/>
-        </w:rPr>
-        <w:t>report</w:t>
-      </w:r>
-      <w:proofErr w:type="spellEnd"/>
-      <w:r>
-        <w:rPr>
-          <w:rFonts w:asciiTheme="majorHAnsi" w:hAnsiTheme="majorHAnsi" w:cstheme="majorHAnsi"/>
-          <w:sz w:val="24"/>
-          <w:szCs w:val="24"/>
-        </w:rPr>
-        <w:t xml:space="preserve"> </w:t>
-      </w:r>
-      <w:proofErr w:type="spellStart"/>
-      <w:r>
-        <w:rPr>
-          <w:rFonts w:asciiTheme="majorHAnsi" w:hAnsiTheme="majorHAnsi" w:cstheme="majorHAnsi"/>
-          <w:sz w:val="24"/>
-          <w:szCs w:val="24"/>
-        </w:rPr>
-        <w:t>on</w:t>
-      </w:r>
-      <w:proofErr w:type="spellEnd"/>
-      <w:r>
-        <w:rPr>
-          <w:rFonts w:asciiTheme="majorHAnsi" w:hAnsiTheme="majorHAnsi" w:cstheme="majorHAnsi"/>
-          <w:sz w:val="24"/>
-          <w:szCs w:val="24"/>
-        </w:rPr>
-        <w:t xml:space="preserve"> </w:t>
-      </w:r>
-      <w:proofErr w:type="spellStart"/>
-      <w:r>
-        <w:rPr>
-          <w:rFonts w:asciiTheme="majorHAnsi" w:hAnsiTheme="majorHAnsi" w:cstheme="majorHAnsi"/>
-          <w:sz w:val="24"/>
-          <w:szCs w:val="24"/>
-        </w:rPr>
-        <w:t>what</w:t>
-      </w:r>
-      <w:proofErr w:type="spellEnd"/>
-      <w:r>
-        <w:rPr>
-          <w:rFonts w:asciiTheme="majorHAnsi" w:hAnsiTheme="majorHAnsi" w:cstheme="majorHAnsi"/>
-          <w:sz w:val="24"/>
-          <w:szCs w:val="24"/>
-        </w:rPr>
-        <w:t xml:space="preserve"> </w:t>
-      </w:r>
-      <w:proofErr w:type="spellStart"/>
-      <w:r>
-        <w:rPr>
-          <w:rFonts w:asciiTheme="majorHAnsi" w:hAnsiTheme="majorHAnsi" w:cstheme="majorHAnsi"/>
-          <w:sz w:val="24"/>
-          <w:szCs w:val="24"/>
-        </w:rPr>
-        <w:t>you</w:t>
-      </w:r>
-      <w:proofErr w:type="spellEnd"/>
-      <w:r>
-        <w:rPr>
-          <w:rFonts w:asciiTheme="majorHAnsi" w:hAnsiTheme="majorHAnsi" w:cstheme="majorHAnsi"/>
-          <w:sz w:val="24"/>
-          <w:szCs w:val="24"/>
-        </w:rPr>
-        <w:t xml:space="preserve"> </w:t>
-      </w:r>
-      <w:proofErr w:type="spellStart"/>
-      <w:r>
-        <w:rPr>
-          <w:rFonts w:asciiTheme="majorHAnsi" w:hAnsiTheme="majorHAnsi" w:cstheme="majorHAnsi"/>
-          <w:sz w:val="24"/>
-          <w:szCs w:val="24"/>
-        </w:rPr>
-        <w:t>knew</w:t>
-      </w:r>
-      <w:proofErr w:type="spellEnd"/>
-      <w:r>
-        <w:rPr>
-          <w:rFonts w:asciiTheme="majorHAnsi" w:hAnsiTheme="majorHAnsi" w:cstheme="majorHAnsi"/>
-          <w:sz w:val="24"/>
-          <w:szCs w:val="24"/>
-        </w:rPr>
-        <w:t xml:space="preserve"> </w:t>
-      </w:r>
-      <w:proofErr w:type="spellStart"/>
-      <w:r>
-        <w:rPr>
-          <w:rFonts w:asciiTheme="majorHAnsi" w:hAnsiTheme="majorHAnsi" w:cstheme="majorHAnsi"/>
-          <w:sz w:val="24"/>
-          <w:szCs w:val="24"/>
-        </w:rPr>
-        <w:t>about</w:t>
-      </w:r>
-      <w:proofErr w:type="spellEnd"/>
-      <w:r>
-        <w:rPr>
-          <w:rFonts w:asciiTheme="majorHAnsi" w:hAnsiTheme="majorHAnsi" w:cstheme="majorHAnsi"/>
-          <w:sz w:val="24"/>
-          <w:szCs w:val="24"/>
-        </w:rPr>
-        <w:t xml:space="preserve"> </w:t>
-      </w:r>
-      <w:proofErr w:type="spellStart"/>
-      <w:r>
-        <w:rPr>
-          <w:rFonts w:asciiTheme="majorHAnsi" w:hAnsiTheme="majorHAnsi" w:cstheme="majorHAnsi"/>
-          <w:sz w:val="24"/>
-          <w:szCs w:val="24"/>
-        </w:rPr>
-        <w:t>testing</w:t>
-      </w:r>
-      <w:proofErr w:type="spellEnd"/>
-      <w:r>
-        <w:rPr>
-          <w:rFonts w:asciiTheme="majorHAnsi" w:hAnsiTheme="majorHAnsi" w:cstheme="majorHAnsi"/>
-          <w:sz w:val="24"/>
-          <w:szCs w:val="24"/>
-        </w:rPr>
-        <w:t xml:space="preserve"> a WIS </w:t>
-      </w:r>
-      <w:proofErr w:type="spellStart"/>
-      <w:r>
-        <w:rPr>
-          <w:rFonts w:asciiTheme="majorHAnsi" w:hAnsiTheme="majorHAnsi" w:cstheme="majorHAnsi"/>
-          <w:sz w:val="24"/>
-          <w:szCs w:val="24"/>
-        </w:rPr>
-        <w:t>before</w:t>
-      </w:r>
-      <w:proofErr w:type="spellEnd"/>
-      <w:r>
-        <w:rPr>
-          <w:rFonts w:asciiTheme="majorHAnsi" w:hAnsiTheme="majorHAnsi" w:cstheme="majorHAnsi"/>
-          <w:sz w:val="24"/>
-          <w:szCs w:val="24"/>
-        </w:rPr>
-        <w:t xml:space="preserve"> </w:t>
-      </w:r>
-      <w:proofErr w:type="spellStart"/>
-      <w:r>
-        <w:rPr>
-          <w:rFonts w:asciiTheme="majorHAnsi" w:hAnsiTheme="majorHAnsi" w:cstheme="majorHAnsi"/>
-          <w:sz w:val="24"/>
-          <w:szCs w:val="24"/>
-        </w:rPr>
-        <w:t>this</w:t>
-      </w:r>
-      <w:proofErr w:type="spellEnd"/>
-      <w:r>
-        <w:rPr>
-          <w:rFonts w:asciiTheme="majorHAnsi" w:hAnsiTheme="majorHAnsi" w:cstheme="majorHAnsi"/>
-          <w:sz w:val="24"/>
-          <w:szCs w:val="24"/>
-        </w:rPr>
-        <w:t xml:space="preserve"> </w:t>
-      </w:r>
-      <w:proofErr w:type="spellStart"/>
-      <w:r>
-        <w:rPr>
-          <w:rFonts w:asciiTheme="majorHAnsi" w:hAnsiTheme="majorHAnsi" w:cstheme="majorHAnsi"/>
-          <w:sz w:val="24"/>
-          <w:szCs w:val="24"/>
-        </w:rPr>
-        <w:t>subject</w:t>
-      </w:r>
-      <w:proofErr w:type="spellEnd"/>
-      <w:r>
-        <w:rPr>
-          <w:rFonts w:asciiTheme="majorHAnsi" w:hAnsiTheme="majorHAnsi" w:cstheme="majorHAnsi"/>
-          <w:sz w:val="24"/>
-          <w:szCs w:val="24"/>
-        </w:rPr>
-        <w:t xml:space="preserve">. </w:t>
+        <w:t xml:space="preserve">Tarea 10: Produce a report on what you knew about testing a WIS before this subject. </w:t>
       </w:r>
     </w:p>
     <w:p>
@@ -7354,7 +4002,6 @@
                 <w:szCs w:val="24"/>
               </w:rPr>
             </w:pPr>
-            <w:proofErr w:type="spellStart"/>
             <w:r>
               <w:rPr>
                 <w:rFonts w:asciiTheme="majorHAnsi" w:hAnsiTheme="majorHAnsi" w:cstheme="majorHAnsi"/>
@@ -7363,7 +4010,6 @@
               </w:rPr>
               <w:t>Feature</w:t>
             </w:r>
-            <w:proofErr w:type="spellEnd"/>
           </w:p>
         </w:tc>
         <w:tc>
@@ -7486,7 +4132,6 @@
               </w:rPr>
               <w:t xml:space="preserve"> </w:t>
             </w:r>
-            <w:proofErr w:type="spellStart"/>
             <w:r>
               <w:rPr>
                 <w:rFonts w:asciiTheme="majorHAnsi" w:hAnsiTheme="majorHAnsi" w:cstheme="majorHAnsi"/>
@@ -7497,7 +4142,6 @@
               </w:rPr>
               <w:t>Tester</w:t>
             </w:r>
-            <w:proofErr w:type="spellEnd"/>
           </w:p>
         </w:tc>
         <w:tc>
@@ -7517,6 +4161,16 @@
                 <w:szCs w:val="24"/>
               </w:rPr>
             </w:pPr>
+            <w:r>
+              <w:rPr>
+                <w:rFonts w:asciiTheme="majorHAnsi" w:hAnsiTheme="majorHAnsi" w:cstheme="majorHAnsi"/>
+                <w:b/>
+                <w:bCs/>
+                <w:sz w:val="24"/>
+                <w:szCs w:val="24"/>
+              </w:rPr>
+              <w:t>1</w:t>
+            </w:r>
             <w:r>
               <w:rPr>
                 <w:rFonts w:asciiTheme="majorHAnsi" w:hAnsiTheme="majorHAnsi" w:cstheme="majorHAnsi"/>
@@ -7601,7 +4255,6 @@
                 <w:szCs w:val="24"/>
               </w:rPr>
             </w:pPr>
-            <w:proofErr w:type="spellStart"/>
             <w:r>
               <w:rPr>
                 <w:rFonts w:asciiTheme="majorHAnsi" w:hAnsiTheme="majorHAnsi" w:cstheme="majorHAnsi"/>
@@ -7610,7 +4263,6 @@
               </w:rPr>
               <w:t>Feature</w:t>
             </w:r>
-            <w:proofErr w:type="spellEnd"/>
           </w:p>
         </w:tc>
         <w:tc>
@@ -7711,7 +4363,6 @@
               </w:rPr>
               <w:t xml:space="preserve"> </w:t>
             </w:r>
-            <w:proofErr w:type="spellStart"/>
             <w:r>
               <w:rPr>
                 <w:rFonts w:asciiTheme="majorHAnsi" w:hAnsiTheme="majorHAnsi" w:cstheme="majorHAnsi"/>
@@ -7722,7 +4373,6 @@
               </w:rPr>
               <w:t>Tester</w:t>
             </w:r>
-            <w:proofErr w:type="spellEnd"/>
           </w:p>
         </w:tc>
         <w:tc>
@@ -7817,7 +4467,6 @@
                 <w:szCs w:val="24"/>
               </w:rPr>
             </w:pPr>
-            <w:proofErr w:type="spellStart"/>
             <w:r>
               <w:rPr>
                 <w:rFonts w:asciiTheme="majorHAnsi" w:hAnsiTheme="majorHAnsi" w:cstheme="majorHAnsi"/>
@@ -7826,7 +4475,6 @@
               </w:rPr>
               <w:t>Feature</w:t>
             </w:r>
-            <w:proofErr w:type="spellEnd"/>
           </w:p>
         </w:tc>
         <w:tc>
@@ -7936,7 +4584,6 @@
               </w:rPr>
               <w:t xml:space="preserve"> </w:t>
             </w:r>
-            <w:proofErr w:type="spellStart"/>
             <w:r>
               <w:rPr>
                 <w:rFonts w:asciiTheme="majorHAnsi" w:hAnsiTheme="majorHAnsi" w:cstheme="majorHAnsi"/>
@@ -7947,7 +4594,6 @@
               </w:rPr>
               <w:t>Tester</w:t>
             </w:r>
-            <w:proofErr w:type="spellEnd"/>
           </w:p>
         </w:tc>
         <w:tc>
@@ -8041,7 +4687,6 @@
                 <w:szCs w:val="24"/>
               </w:rPr>
             </w:pPr>
-            <w:proofErr w:type="spellStart"/>
             <w:r>
               <w:rPr>
                 <w:rFonts w:asciiTheme="majorHAnsi" w:hAnsiTheme="majorHAnsi" w:cstheme="majorHAnsi"/>
@@ -8050,7 +4695,6 @@
               </w:rPr>
               <w:t>Documentation</w:t>
             </w:r>
-            <w:proofErr w:type="spellEnd"/>
           </w:p>
         </w:tc>
         <w:tc>
@@ -8151,7 +4795,6 @@
               </w:rPr>
               <w:t xml:space="preserve"> </w:t>
             </w:r>
-            <w:proofErr w:type="spellStart"/>
             <w:r>
               <w:rPr>
                 <w:rFonts w:asciiTheme="majorHAnsi" w:hAnsiTheme="majorHAnsi" w:cstheme="majorHAnsi"/>
@@ -8162,7 +4805,6 @@
               </w:rPr>
               <w:t>Tester</w:t>
             </w:r>
-            <w:proofErr w:type="spellEnd"/>
           </w:p>
         </w:tc>
         <w:tc>
@@ -8257,7 +4899,6 @@
                 <w:szCs w:val="24"/>
               </w:rPr>
             </w:pPr>
-            <w:proofErr w:type="spellStart"/>
             <w:r>
               <w:rPr>
                 <w:rFonts w:asciiTheme="majorHAnsi" w:hAnsiTheme="majorHAnsi" w:cstheme="majorHAnsi"/>
@@ -8266,7 +4907,6 @@
               </w:rPr>
               <w:t>Documentation</w:t>
             </w:r>
-            <w:proofErr w:type="spellEnd"/>
           </w:p>
         </w:tc>
         <w:tc>
@@ -8367,7 +5007,6 @@
               </w:rPr>
               <w:t xml:space="preserve"> </w:t>
             </w:r>
-            <w:proofErr w:type="spellStart"/>
             <w:r>
               <w:rPr>
                 <w:rFonts w:asciiTheme="majorHAnsi" w:hAnsiTheme="majorHAnsi" w:cstheme="majorHAnsi"/>
@@ -8378,7 +5017,6 @@
               </w:rPr>
               <w:t>Tester</w:t>
             </w:r>
-            <w:proofErr w:type="spellEnd"/>
           </w:p>
         </w:tc>
         <w:tc>
@@ -8398,6 +5036,16 @@
                 <w:szCs w:val="24"/>
               </w:rPr>
             </w:pPr>
+            <w:r>
+              <w:rPr>
+                <w:rFonts w:asciiTheme="majorHAnsi" w:hAnsiTheme="majorHAnsi" w:cstheme="majorHAnsi"/>
+                <w:b/>
+                <w:bCs/>
+                <w:sz w:val="24"/>
+                <w:szCs w:val="24"/>
+              </w:rPr>
+              <w:t>1</w:t>
+            </w:r>
             <w:r>
               <w:rPr>
                 <w:rFonts w:asciiTheme="majorHAnsi" w:hAnsiTheme="majorHAnsi" w:cstheme="majorHAnsi"/>
@@ -8482,7 +5130,6 @@
                 <w:szCs w:val="24"/>
               </w:rPr>
             </w:pPr>
-            <w:proofErr w:type="spellStart"/>
             <w:r>
               <w:rPr>
                 <w:rFonts w:asciiTheme="majorHAnsi" w:hAnsiTheme="majorHAnsi" w:cstheme="majorHAnsi"/>
@@ -8491,7 +5138,6 @@
               </w:rPr>
               <w:t>Documentation</w:t>
             </w:r>
-            <w:proofErr w:type="spellEnd"/>
           </w:p>
         </w:tc>
         <w:tc>
@@ -8601,7 +5247,6 @@
               </w:rPr>
               <w:t xml:space="preserve"> </w:t>
             </w:r>
-            <w:proofErr w:type="spellStart"/>
             <w:r>
               <w:rPr>
                 <w:rFonts w:asciiTheme="majorHAnsi" w:hAnsiTheme="majorHAnsi" w:cstheme="majorHAnsi"/>
@@ -8612,7 +5257,6 @@
               </w:rPr>
               <w:t>Tester</w:t>
             </w:r>
-            <w:proofErr w:type="spellEnd"/>
           </w:p>
         </w:tc>
         <w:tc>
@@ -9131,7 +5775,15 @@
           <w:sz w:val="24"/>
           <w:szCs w:val="24"/>
         </w:rPr>
-        <w:t>Evaluaremos el rendimiento de los integrantes del equipo en una medida de 0-10 donde el 0 índica que no ha realizado ningún trabajo, y donde el 5 indica que ha realizado todas las tareas asignadas y necesarias, además de mostrar interés por una entrega correcta.</w:t>
+        <w:t>Se evaluó</w:t>
+      </w:r>
+      <w:r>
+        <w:rPr>
+          <w:rFonts w:asciiTheme="majorHAnsi" w:hAnsiTheme="majorHAnsi" w:cstheme="majorHAnsi"/>
+          <w:sz w:val="24"/>
+          <w:szCs w:val="24"/>
+        </w:rPr>
+        <w:t xml:space="preserve"> el rendimiento de los integrantes del equipo en una medida de 0-10 donde el 0 índica que no ha realizado ningún trabajo, y donde el 5 indica que ha realizado todas las tareas asignadas y necesarias, además de mostrar interés por una entrega correcta.</w:t>
       </w:r>
     </w:p>
     <w:p>
@@ -9364,7 +6016,71 @@
           <w:sz w:val="24"/>
           <w:szCs w:val="24"/>
         </w:rPr>
-        <w:t>En este entregable al no encontrarse problema con ninguno de los integrantes del equipo, además de considerar que el equipo ha desempañado un trabajo excelente por lo que se califica con 10.</w:t>
+        <w:t xml:space="preserve">En este entregable al no </w:t>
+      </w:r>
+      <w:r>
+        <w:rPr>
+          <w:rFonts w:asciiTheme="majorHAnsi" w:hAnsiTheme="majorHAnsi" w:cstheme="majorHAnsi"/>
+          <w:sz w:val="24"/>
+          <w:szCs w:val="24"/>
+        </w:rPr>
+        <w:t xml:space="preserve">he encontrado ningún </w:t>
+      </w:r>
+      <w:r>
+        <w:rPr>
+          <w:rFonts w:asciiTheme="majorHAnsi" w:hAnsiTheme="majorHAnsi" w:cstheme="majorHAnsi"/>
+          <w:sz w:val="24"/>
+          <w:szCs w:val="24"/>
+        </w:rPr>
+        <w:t>problema</w:t>
+      </w:r>
+      <w:r>
+        <w:rPr>
+          <w:rFonts w:asciiTheme="majorHAnsi" w:hAnsiTheme="majorHAnsi" w:cstheme="majorHAnsi"/>
+          <w:sz w:val="24"/>
+          <w:szCs w:val="24"/>
+        </w:rPr>
+        <w:t xml:space="preserve">, </w:t>
+      </w:r>
+      <w:r>
+        <w:rPr>
+          <w:rFonts w:asciiTheme="majorHAnsi" w:hAnsiTheme="majorHAnsi" w:cstheme="majorHAnsi"/>
+          <w:sz w:val="24"/>
+          <w:szCs w:val="24"/>
+        </w:rPr>
+        <w:t xml:space="preserve">además </w:t>
+      </w:r>
+      <w:r>
+        <w:rPr>
+          <w:rFonts w:asciiTheme="majorHAnsi" w:hAnsiTheme="majorHAnsi" w:cstheme="majorHAnsi"/>
+          <w:sz w:val="24"/>
+          <w:szCs w:val="24"/>
+        </w:rPr>
+        <w:t>s</w:t>
+      </w:r>
+      <w:r>
+        <w:rPr>
+          <w:rFonts w:asciiTheme="majorHAnsi" w:hAnsiTheme="majorHAnsi" w:cstheme="majorHAnsi"/>
+          <w:sz w:val="24"/>
+          <w:szCs w:val="24"/>
+        </w:rPr>
+        <w:t>e considera que el equipo ha desempañado un trabajo excelente por lo que se</w:t>
+      </w:r>
+      <w:r>
+        <w:rPr>
+          <w:rFonts w:asciiTheme="majorHAnsi" w:hAnsiTheme="majorHAnsi" w:cstheme="majorHAnsi"/>
+          <w:sz w:val="24"/>
+          <w:szCs w:val="24"/>
+        </w:rPr>
+        <w:t xml:space="preserve"> me </w:t>
+      </w:r>
+      <w:r>
+        <w:rPr>
+          <w:rFonts w:asciiTheme="majorHAnsi" w:hAnsiTheme="majorHAnsi" w:cstheme="majorHAnsi"/>
+          <w:sz w:val="24"/>
+          <w:szCs w:val="24"/>
+        </w:rPr>
+        <w:t xml:space="preserve"> califica con 10.</w:t>
       </w:r>
     </w:p>
     <w:p>
@@ -9477,33 +6193,31 @@
           <w:sz w:val="24"/>
           <w:szCs w:val="24"/>
         </w:rPr>
-        <w:t xml:space="preserve">Al ser una entrega con pocas tareas y de poca complejidad hemos </w:t>
-      </w:r>
-      <w:r>
-        <w:rPr>
-          <w:rFonts w:asciiTheme="majorHAnsi" w:hAnsiTheme="majorHAnsi" w:cstheme="majorHAnsi"/>
-          <w:sz w:val="24"/>
-          <w:szCs w:val="24"/>
-        </w:rPr>
-        <w:t xml:space="preserve">cumplido el </w:t>
-      </w:r>
-      <w:proofErr w:type="spellStart"/>
-      <w:r>
-        <w:rPr>
-          <w:rFonts w:asciiTheme="majorHAnsi" w:hAnsiTheme="majorHAnsi" w:cstheme="majorHAnsi"/>
-          <w:sz w:val="24"/>
-          <w:szCs w:val="24"/>
-        </w:rPr>
-        <w:t>planning</w:t>
-      </w:r>
-      <w:proofErr w:type="spellEnd"/>
-      <w:r>
-        <w:rPr>
-          <w:rFonts w:asciiTheme="majorHAnsi" w:hAnsiTheme="majorHAnsi" w:cstheme="majorHAnsi"/>
-          <w:sz w:val="24"/>
-          <w:szCs w:val="24"/>
-        </w:rPr>
-        <w:t xml:space="preserve"> a la perfección por lo que el coste real y el estimado, son el mismo.</w:t>
+        <w:t>Al ser una entrega con pocas tareas y de poca complejidad h</w:t>
+      </w:r>
+      <w:r>
+        <w:rPr>
+          <w:rFonts w:asciiTheme="majorHAnsi" w:hAnsiTheme="majorHAnsi" w:cstheme="majorHAnsi"/>
+          <w:sz w:val="24"/>
+          <w:szCs w:val="24"/>
+        </w:rPr>
+        <w:t>e</w:t>
+      </w:r>
+      <w:r>
+        <w:rPr>
+          <w:rFonts w:asciiTheme="majorHAnsi" w:hAnsiTheme="majorHAnsi" w:cstheme="majorHAnsi"/>
+          <w:sz w:val="24"/>
+          <w:szCs w:val="24"/>
+        </w:rPr>
+        <w:t xml:space="preserve"> </w:t>
+      </w:r>
+      <w:r>
+        <w:rPr>
+          <w:rFonts w:asciiTheme="majorHAnsi" w:hAnsiTheme="majorHAnsi" w:cstheme="majorHAnsi"/>
+          <w:sz w:val="24"/>
+          <w:szCs w:val="24"/>
+        </w:rPr>
+        <w:t>cumplido el planning a la perfección por lo que el coste real y el estimado, son el mismo.</w:t>
       </w:r>
     </w:p>
     <w:p>
@@ -10434,7 +7148,6 @@
               <w14:ligatures w14:val="none"/>
             </w:rPr>
           </w:pPr>
-          <w:proofErr w:type="spellStart"/>
           <w:r>
             <w:rPr>
               <w:rFonts w:asciiTheme="majorHAnsi" w:eastAsia="Times New Roman" w:hAnsiTheme="majorHAnsi" w:cstheme="majorHAnsi"/>
@@ -10444,9 +7157,8 @@
               <w:lang w:eastAsia="es-ES"/>
               <w14:ligatures w14:val="none"/>
             </w:rPr>
-            <w:t>Planning</w:t>
+            <w:t xml:space="preserve">Planning &amp; </w:t>
           </w:r>
-          <w:proofErr w:type="spellEnd"/>
           <w:r>
             <w:rPr>
               <w:rFonts w:asciiTheme="majorHAnsi" w:eastAsia="Times New Roman" w:hAnsiTheme="majorHAnsi" w:cstheme="majorHAnsi"/>
@@ -10456,45 +7168,8 @@
               <w:lang w:eastAsia="es-ES"/>
               <w14:ligatures w14:val="none"/>
             </w:rPr>
-            <w:t xml:space="preserve"> &amp; </w:t>
+            <w:t>Progress Report</w:t>
           </w:r>
-          <w:proofErr w:type="spellStart"/>
-          <w:r>
-            <w:rPr>
-              <w:rFonts w:asciiTheme="majorHAnsi" w:eastAsia="Times New Roman" w:hAnsiTheme="majorHAnsi" w:cstheme="majorHAnsi"/>
-              <w:kern w:val="0"/>
-              <w:sz w:val="24"/>
-              <w:szCs w:val="24"/>
-              <w:lang w:eastAsia="es-ES"/>
-              <w14:ligatures w14:val="none"/>
-            </w:rPr>
-            <w:t>Progress</w:t>
-          </w:r>
-          <w:proofErr w:type="spellEnd"/>
-          <w:r>
-            <w:rPr>
-              <w:rFonts w:asciiTheme="majorHAnsi" w:eastAsia="Times New Roman" w:hAnsiTheme="majorHAnsi" w:cstheme="majorHAnsi"/>
-              <w:kern w:val="0"/>
-              <w:sz w:val="24"/>
-              <w:szCs w:val="24"/>
-              <w:lang w:eastAsia="es-ES"/>
-              <w14:ligatures w14:val="none"/>
-            </w:rPr>
-            <w:t xml:space="preserve"> </w:t>
-          </w:r>
-          <w:proofErr w:type="spellStart"/>
-          <w:r>
-            <w:rPr>
-              <w:rFonts w:asciiTheme="majorHAnsi" w:eastAsia="Times New Roman" w:hAnsiTheme="majorHAnsi" w:cstheme="majorHAnsi"/>
-              <w:kern w:val="0"/>
-              <w:sz w:val="24"/>
-              <w:szCs w:val="24"/>
-              <w:lang w:eastAsia="es-ES"/>
-              <w14:ligatures w14:val="none"/>
-            </w:rPr>
-            <w:t>Report</w:t>
-          </w:r>
-          <w:proofErr w:type="spellEnd"/>
         </w:p>
       </w:tc>
     </w:tr>

</xml_diff>